<commit_message>
Document change: Installation for Linux (Permissions)
</commit_message>
<xml_diff>
--- a/POP3Collect-Manual.docx
+++ b/POP3Collect-Manual.docx
@@ -1,6 +1,6 @@
 
 <file path=word/document.xml><?xml version="1.0" encoding="utf-8"?>
-<w:document xmlns:wpc="http://schemas.microsoft.com/office/word/2010/wordprocessingCanvas" xmlns:mo="http://schemas.microsoft.com/office/mac/office/2008/main" xmlns:mc="http://schemas.openxmlformats.org/markup-compatibility/2006" xmlns:mv="urn:schemas-microsoft-com:mac:vml" xmlns:o="urn:schemas-microsoft-com:office:office" xmlns:r="http://schemas.openxmlformats.org/officeDocument/2006/relationships" xmlns:m="http://schemas.openxmlformats.org/officeDocument/2006/math" xmlns:v="urn:schemas-microsoft-com:vml" xmlns:wp14="http://schemas.microsoft.com/office/word/2010/wordprocessingDrawing" xmlns:wp="http://schemas.openxmlformats.org/drawingml/2006/wordprocessingDrawing" xmlns:w10="urn:schemas-microsoft-com:office:word" xmlns:w="http://schemas.openxmlformats.org/wordprocessingml/2006/main" xmlns:w14="http://schemas.microsoft.com/office/word/2010/wordml" xmlns:wpg="http://schemas.microsoft.com/office/word/2010/wordprocessingGroup" xmlns:wpi="http://schemas.microsoft.com/office/word/2010/wordprocessingInk" xmlns:wne="http://schemas.microsoft.com/office/word/2006/wordml" xmlns:wps="http://schemas.microsoft.com/office/word/2010/wordprocessingShape" mc:Ignorable="w14 wp14">
+<w:document xmlns:wpc="http://schemas.microsoft.com/office/word/2010/wordprocessingCanvas" xmlns:mo="http://schemas.microsoft.com/office/mac/office/2008/main" xmlns:mc="http://schemas.openxmlformats.org/markup-compatibility/2006" xmlns:mv="urn:schemas-microsoft-com:mac:vml" xmlns:o="urn:schemas-microsoft-com:office:office" xmlns:r="http://schemas.openxmlformats.org/officeDocument/2006/relationships" xmlns:m="http://schemas.openxmlformats.org/officeDocument/2006/math" xmlns:v="urn:schemas-microsoft-com:vml" xmlns:wp14="http://schemas.microsoft.com/office/word/2010/wordprocessingDrawing" xmlns:wp="http://schemas.openxmlformats.org/drawingml/2006/wordprocessingDrawing" xmlns:w10="urn:schemas-microsoft-com:office:word" xmlns:w="http://schemas.openxmlformats.org/wordprocessingml/2006/main" xmlns:w14="http://schemas.microsoft.com/office/word/2010/wordml" xmlns:w15="http://schemas.microsoft.com/office/word/2012/wordml" xmlns:wpg="http://schemas.microsoft.com/office/word/2010/wordprocessingGroup" xmlns:wpi="http://schemas.microsoft.com/office/word/2010/wordprocessingInk" xmlns:wne="http://schemas.microsoft.com/office/word/2006/wordml" xmlns:wps="http://schemas.microsoft.com/office/word/2010/wordprocessingShape" mc:Ignorable="w14 w15 wp14">
   <w:body>
     <w:p>
       <w:pPr>
@@ -9,8 +9,6 @@
           <w:lang w:val="en-US"/>
         </w:rPr>
       </w:pPr>
-      <w:bookmarkStart w:id="0" w:name="_GoBack"/>
-      <w:bookmarkEnd w:id="0"/>
     </w:p>
     <w:p>
       <w:pPr>
@@ -40,7 +38,7 @@
                     <pic:cNvPicPr/>
                   </pic:nvPicPr>
                   <pic:blipFill>
-                    <a:blip r:embed="rId9">
+                    <a:blip r:embed="rId8">
                       <a:extLst>
                         <a:ext uri="{28A0092B-C50C-407E-A947-70E740481C1C}">
                           <a14:useLocalDpi xmlns:a14="http://schemas.microsoft.com/office/drawing/2010/main" val="0"/>
@@ -163,7 +161,7 @@
           <w:noProof/>
         </w:rPr>
       </w:pPr>
-      <w:bookmarkStart w:id="1" w:name="_Toc163300109"/>
+      <w:bookmarkStart w:id="0" w:name="_Toc163300109"/>
       <w:r>
         <w:rPr>
           <w:lang w:val="en-US"/>
@@ -861,20 +859,56 @@
         </w:rPr>
         <w:fldChar w:fldCharType="end"/>
       </w:r>
+      <w:bookmarkEnd w:id="0"/>
+    </w:p>
+    <w:p>
+      <w:pPr>
+        <w:spacing w:before="0" w:beforeAutospacing="0" w:after="0" w:afterAutospacing="0"/>
+        <w:rPr>
+          <w:lang w:val="en-US"/>
+        </w:rPr>
+      </w:pPr>
+      <w:r>
+        <w:rPr>
+          <w:lang w:val="en-US"/>
+        </w:rPr>
+        <w:br w:type="page"/>
+      </w:r>
+    </w:p>
+    <w:p>
+      <w:pPr>
+        <w:pStyle w:val="berschrift1"/>
+        <w:rPr>
+          <w:lang w:val="en-US"/>
+        </w:rPr>
+      </w:pPr>
+      <w:bookmarkStart w:id="1" w:name="_Toc263068376"/>
+      <w:r>
+        <w:rPr>
+          <w:lang w:val="en-US"/>
+        </w:rPr>
+        <w:lastRenderedPageBreak/>
+        <w:t>Introduction</w:t>
+      </w:r>
       <w:bookmarkEnd w:id="1"/>
     </w:p>
     <w:p>
       <w:pPr>
-        <w:spacing w:before="0" w:beforeAutospacing="0" w:after="0" w:afterAutospacing="0"/>
-        <w:rPr>
-          <w:lang w:val="en-US"/>
-        </w:rPr>
-      </w:pPr>
-      <w:r>
-        <w:rPr>
-          <w:lang w:val="en-US"/>
-        </w:rPr>
-        <w:br w:type="page"/>
+        <w:rPr>
+          <w:lang w:val="en-US"/>
+        </w:rPr>
+      </w:pPr>
+      <w:r>
+        <w:rPr>
+          <w:lang w:val="en-US"/>
+        </w:rPr>
+        <w:t>The POP3 Collect add-in task for Lotus Domino reads messages from one or more POP3 servers and sends them to the Domino server or any other SMTP Server (Exchange, Postfix, Sendmail, etc). It is written entirely in Java to support all Domino versions (since 7.0) and processor architectures (32-bit, 64-bit and 128-bit) on all platforms.</w:t>
+      </w:r>
+      <w:r>
+        <w:rPr>
+          <w:lang w:val="en-US"/>
+        </w:rPr>
+        <w:br/>
       </w:r>
     </w:p>
     <w:p>
@@ -884,13 +918,12 @@
           <w:lang w:val="en-US"/>
         </w:rPr>
       </w:pPr>
-      <w:bookmarkStart w:id="2" w:name="_Toc263068376"/>
-      <w:r>
-        <w:rPr>
-          <w:lang w:val="en-US"/>
-        </w:rPr>
-        <w:lastRenderedPageBreak/>
-        <w:t>Introduction</w:t>
+      <w:bookmarkStart w:id="2" w:name="_Toc263068377"/>
+      <w:r>
+        <w:rPr>
+          <w:lang w:val="en-US"/>
+        </w:rPr>
+        <w:t>Freeware License</w:t>
       </w:r>
       <w:bookmarkEnd w:id="2"/>
     </w:p>
@@ -904,7 +937,7 @@
         <w:rPr>
           <w:lang w:val="en-US"/>
         </w:rPr>
-        <w:t>The POP3 Collect add-in task for Lotus Domino reads messages from one or more POP3 servers and sends them to the Domino server or any other SMTP Server (Exchange, Postfix, Sendmail, etc). It is written entirely in Java to support all Domino versions (since 7.0) and processor architectures (32-bit, 64-bit and 128-bit) on all platforms.</w:t>
+        <w:t>"This software shall be used for Good, not Evil."</w:t>
       </w:r>
       <w:r>
         <w:rPr>
@@ -920,12 +953,12 @@
           <w:lang w:val="en-US"/>
         </w:rPr>
       </w:pPr>
-      <w:bookmarkStart w:id="3" w:name="_Toc263068377"/>
-      <w:r>
-        <w:rPr>
-          <w:lang w:val="en-US"/>
-        </w:rPr>
-        <w:t>Freeware License</w:t>
+      <w:bookmarkStart w:id="3" w:name="_Toc263068378"/>
+      <w:r>
+        <w:rPr>
+          <w:lang w:val="en-US"/>
+        </w:rPr>
+        <w:t>Download</w:t>
       </w:r>
       <w:bookmarkEnd w:id="3"/>
     </w:p>
@@ -939,7 +972,19 @@
         <w:rPr>
           <w:lang w:val="en-US"/>
         </w:rPr>
-        <w:t>"This software shall be used for Good, not Evil."</w:t>
+        <w:t xml:space="preserve">The current version </w:t>
+      </w:r>
+      <w:r>
+        <w:rPr>
+          <w:lang w:val="en-US"/>
+        </w:rPr>
+        <w:t>of this tool i</w:t>
+      </w:r>
+      <w:r>
+        <w:rPr>
+          <w:lang w:val="en-US"/>
+        </w:rPr>
+        <w:t>s available on the website http://abdata.ch/pop3collect.</w:t>
       </w:r>
       <w:r>
         <w:rPr>
@@ -955,61 +1000,14 @@
           <w:lang w:val="en-US"/>
         </w:rPr>
       </w:pPr>
-      <w:bookmarkStart w:id="4" w:name="_Toc263068378"/>
-      <w:r>
-        <w:rPr>
-          <w:lang w:val="en-US"/>
-        </w:rPr>
-        <w:t>Download</w:t>
+      <w:bookmarkStart w:id="4" w:name="_Toc263068379"/>
+      <w:r>
+        <w:rPr>
+          <w:lang w:val="en-US"/>
+        </w:rPr>
+        <w:t>First time installation</w:t>
       </w:r>
       <w:bookmarkEnd w:id="4"/>
-    </w:p>
-    <w:p>
-      <w:pPr>
-        <w:rPr>
-          <w:lang w:val="en-US"/>
-        </w:rPr>
-      </w:pPr>
-      <w:r>
-        <w:rPr>
-          <w:lang w:val="en-US"/>
-        </w:rPr>
-        <w:t xml:space="preserve">The current version </w:t>
-      </w:r>
-      <w:r>
-        <w:rPr>
-          <w:lang w:val="en-US"/>
-        </w:rPr>
-        <w:t>of this tool i</w:t>
-      </w:r>
-      <w:r>
-        <w:rPr>
-          <w:lang w:val="en-US"/>
-        </w:rPr>
-        <w:t>s available on the website http://abdata.ch/pop3collect.</w:t>
-      </w:r>
-      <w:r>
-        <w:rPr>
-          <w:lang w:val="en-US"/>
-        </w:rPr>
-        <w:br/>
-      </w:r>
-    </w:p>
-    <w:p>
-      <w:pPr>
-        <w:pStyle w:val="berschrift1"/>
-        <w:rPr>
-          <w:lang w:val="en-US"/>
-        </w:rPr>
-      </w:pPr>
-      <w:bookmarkStart w:id="5" w:name="_Toc263068379"/>
-      <w:r>
-        <w:rPr>
-          <w:lang w:val="en-US"/>
-        </w:rPr>
-        <w:t>First time installation</w:t>
-      </w:r>
-      <w:bookmarkEnd w:id="5"/>
     </w:p>
     <w:p>
       <w:pPr>
@@ -1086,7 +1084,33 @@
         <w:rPr>
           <w:lang w:val="en-US"/>
         </w:rPr>
-        <w:t>Create a new database (e.g. POP3Collect.nsf) on the target server using the template POP3Collect.ntf. The new database can have any name and can be placed on any data directory on the server.</w:t>
+        <w:t xml:space="preserve">For Linux-based systems make sure that the class files </w:t>
+      </w:r>
+      <w:r>
+        <w:rPr>
+          <w:lang w:val="en-US"/>
+        </w:rPr>
+        <w:t xml:space="preserve">have </w:t>
+      </w:r>
+      <w:r>
+        <w:rPr>
+          <w:lang w:val="en-US"/>
+        </w:rPr>
+        <w:t xml:space="preserve">read and executable </w:t>
+      </w:r>
+      <w:r>
+        <w:rPr>
+          <w:lang w:val="en-US"/>
+        </w:rPr>
+        <w:t xml:space="preserve">permissions </w:t>
+      </w:r>
+      <w:bookmarkStart w:id="5" w:name="_GoBack"/>
+      <w:bookmarkEnd w:id="5"/>
+      <w:r>
+        <w:rPr>
+          <w:lang w:val="en-US"/>
+        </w:rPr>
+        <w:t>for the user running the Domino server.</w:t>
       </w:r>
     </w:p>
     <w:p>
@@ -1104,7 +1128,7 @@
         <w:rPr>
           <w:lang w:val="en-US"/>
         </w:rPr>
-        <w:t>Open the newly created database and create the Connections and Accounts documents.</w:t>
+        <w:t>Create a new database (e.g. POP3Collect.nsf) on the target server using the template POP3Collect.ntf. The new database can have any name and can be placed on any data directory on the server.</w:t>
       </w:r>
     </w:p>
     <w:p>
@@ -1122,6 +1146,24 @@
         <w:rPr>
           <w:lang w:val="en-US"/>
         </w:rPr>
+        <w:t>Open the newly created database and create the Connections and Accounts documents.</w:t>
+      </w:r>
+    </w:p>
+    <w:p>
+      <w:pPr>
+        <w:pStyle w:val="Listenabsatz"/>
+        <w:numPr>
+          <w:ilvl w:val="0"/>
+          <w:numId w:val="24"/>
+        </w:numPr>
+        <w:rPr>
+          <w:lang w:val="en-US"/>
+        </w:rPr>
+      </w:pPr>
+      <w:r>
+        <w:rPr>
+          <w:lang w:val="en-US"/>
+        </w:rPr>
         <w:t>Start the POP3 Collect add-in task with the Domino console command</w:t>
       </w:r>
       <w:r>
@@ -1188,19 +1230,7 @@
         <w:rPr>
           <w:lang w:val="en-US"/>
         </w:rPr>
-        <w:t>Stop all Domino Java add-in server tasks. At the end, you will notice that the RunJava task has a</w:t>
-      </w:r>
-      <w:r>
-        <w:rPr>
-          <w:lang w:val="en-US"/>
-        </w:rPr>
-        <w:t>l</w:t>
-      </w:r>
-      <w:r>
-        <w:rPr>
-          <w:lang w:val="en-US"/>
-        </w:rPr>
-        <w:t>so terminated. This step is necessary to clear the Java class cache in Domino.</w:t>
+        <w:t>Stop all Domino Java add-in server tasks. At the end, you will notice that the RunJava task has also terminated. This step is necessary to clear the Java class cache in Domino.</w:t>
       </w:r>
     </w:p>
     <w:p>
@@ -1236,19 +1266,7 @@
         <w:rPr>
           <w:lang w:val="en-US"/>
         </w:rPr>
-        <w:t>Replace the POP3Collect.ntf file in the Domino data directory and perform a database design r</w:t>
-      </w:r>
-      <w:r>
-        <w:rPr>
-          <w:lang w:val="en-US"/>
-        </w:rPr>
-        <w:t>e</w:t>
-      </w:r>
-      <w:r>
-        <w:rPr>
-          <w:lang w:val="en-US"/>
-        </w:rPr>
-        <w:t>fresh of your POP3 collect configuration database (default POP3Collect.nsf).</w:t>
+        <w:t>Replace the POP3Collect.ntf file in the Domino data directory and perform a database design refresh of your POP3 collect configuration database (default POP3Collect.nsf).</w:t>
       </w:r>
     </w:p>
     <w:p>
@@ -1266,19 +1284,7 @@
         <w:rPr>
           <w:lang w:val="en-US"/>
         </w:rPr>
-        <w:t>Replace the POP3Collect.class and POP3CollectThread.class files in the Domino program direct</w:t>
-      </w:r>
-      <w:r>
-        <w:rPr>
-          <w:lang w:val="en-US"/>
-        </w:rPr>
-        <w:t>o</w:t>
-      </w:r>
-      <w:r>
-        <w:rPr>
-          <w:lang w:val="en-US"/>
-        </w:rPr>
-        <w:t>ry (Windows) or in the Domino data directory (Linux).</w:t>
+        <w:t>Replace the POP3Collect.class and POP3CollectThread.class files in the Domino program directory (Windows) or in the Domino data directory (Linux).</w:t>
       </w:r>
     </w:p>
     <w:p>
@@ -1372,19 +1378,7 @@
         <w:rPr>
           <w:lang w:val="en-US"/>
         </w:rPr>
-        <w:t>cases, POP3 Collect is unable to follow the me</w:t>
-      </w:r>
-      <w:r>
-        <w:rPr>
-          <w:lang w:val="en-US"/>
-        </w:rPr>
-        <w:t>s</w:t>
-      </w:r>
-      <w:r>
-        <w:rPr>
-          <w:lang w:val="en-US"/>
-        </w:rPr>
-        <w:t>sages already retrieved. If you run in this problem, just specify "Leave Mail: No" (default) to delete the fetched messages on the POP3 server.</w:t>
+        <w:t>cases, POP3 Collect is unable to follow the messages already retrieved. If you run in this problem, just specify "Leave Mail: No" (default) to delete the fetched messages on the POP3 server.</w:t>
       </w:r>
     </w:p>
     <w:p>
@@ -1410,21 +1404,7 @@
           <w:szCs w:val="22"/>
           <w:lang w:val="en-US"/>
         </w:rPr>
-        <w:t>out-of-memory errors in the Java JVM while processing large messages, you should i</w:t>
-      </w:r>
-      <w:r>
-        <w:rPr>
-          <w:szCs w:val="22"/>
-          <w:lang w:val="en-US"/>
-        </w:rPr>
-        <w:t>n</w:t>
-      </w:r>
-      <w:r>
-        <w:rPr>
-          <w:szCs w:val="22"/>
-          <w:lang w:val="en-US"/>
-        </w:rPr>
-        <w:t>crease the Java heap memory buffer by adding the following Notes.Ini variable on the Domino Server</w:t>
+        <w:t>out-of-memory errors in the Java JVM while processing large messages, you should increase the Java heap memory buffer by adding the following Notes.Ini variable on the Domino Server</w:t>
       </w:r>
       <w:r>
         <w:rPr>
@@ -1659,21 +1639,7 @@
           <w:szCs w:val="22"/>
           <w:lang w:val="en-US"/>
         </w:rPr>
-        <w:t>. The email recipient will be d</w:t>
-      </w:r>
-      <w:r>
-        <w:rPr>
-          <w:szCs w:val="22"/>
-          <w:lang w:val="en-US"/>
-        </w:rPr>
-        <w:t>e</w:t>
-      </w:r>
-      <w:r>
-        <w:rPr>
-          <w:szCs w:val="22"/>
-          <w:lang w:val="en-US"/>
-        </w:rPr>
-        <w:t>termined by the first entry in the administrators field</w:t>
+        <w:t>. The email recipient will be determined by the first entry in the administrators field</w:t>
       </w:r>
       <w:r>
         <w:rPr>
@@ -1735,25 +1701,7 @@
           <w:szCs w:val="22"/>
           <w:lang w:val="en-US" w:eastAsia="ja-JP"/>
         </w:rPr>
-        <w:t>config</w:t>
-      </w:r>
-      <w:r>
-        <w:rPr>
-          <w:rFonts w:eastAsiaTheme="minorEastAsia" w:cs="Verdana"/>
-          <w:color w:val="333333"/>
-          <w:szCs w:val="22"/>
-          <w:lang w:val="en-US" w:eastAsia="ja-JP"/>
-        </w:rPr>
-        <w:t>u</w:t>
-      </w:r>
-      <w:r>
-        <w:rPr>
-          <w:rFonts w:eastAsiaTheme="minorEastAsia" w:cs="Verdana"/>
-          <w:color w:val="333333"/>
-          <w:szCs w:val="22"/>
-          <w:lang w:val="en-US" w:eastAsia="ja-JP"/>
-        </w:rPr>
-        <w:t>ration changes.</w:t>
+        <w:t>configuration changes.</w:t>
       </w:r>
     </w:p>
     <w:p>
@@ -1832,25 +1780,7 @@
           <w:szCs w:val="22"/>
           <w:lang w:val="en-US" w:eastAsia="ja-JP"/>
         </w:rPr>
-        <w:t>recommended way to start POP3 Collect is to create a program document in the Domino d</w:t>
-      </w:r>
-      <w:r>
-        <w:rPr>
-          <w:rFonts w:eastAsiaTheme="minorEastAsia" w:cs="Verdana"/>
-          <w:color w:val="333333"/>
-          <w:szCs w:val="22"/>
-          <w:lang w:val="en-US" w:eastAsia="ja-JP"/>
-        </w:rPr>
-        <w:t>i</w:t>
-      </w:r>
-      <w:r>
-        <w:rPr>
-          <w:rFonts w:eastAsiaTheme="minorEastAsia" w:cs="Verdana"/>
-          <w:color w:val="333333"/>
-          <w:szCs w:val="22"/>
-          <w:lang w:val="en-US" w:eastAsia="ja-JP"/>
-        </w:rPr>
-        <w:t>rectory, e.g.</w:t>
+        <w:t>recommended way to start POP3 Collect is to create a program document in the Domino directory, e.g.</w:t>
       </w:r>
       <w:r>
         <w:rPr>
@@ -1886,7 +1816,7 @@
                     </pic:cNvPicPr>
                   </pic:nvPicPr>
                   <pic:blipFill>
-                    <a:blip r:embed="rId10">
+                    <a:blip r:embed="rId9">
                       <a:extLst>
                         <a:ext uri="{28A0092B-C50C-407E-A947-70E740481C1C}">
                           <a14:useLocalDpi xmlns:a14="http://schemas.microsoft.com/office/drawing/2010/main" val="0"/>
@@ -2066,25 +1996,7 @@
           <w:szCs w:val="22"/>
           <w:lang w:val="en-US" w:eastAsia="ja-JP"/>
         </w:rPr>
-        <w:t>To help debug communication problem, you may set the logging level to "Debug" in the Conne</w:t>
-      </w:r>
-      <w:r>
-        <w:rPr>
-          <w:rFonts w:eastAsiaTheme="minorEastAsia" w:cs="Verdana"/>
-          <w:color w:val="333333"/>
-          <w:szCs w:val="22"/>
-          <w:lang w:val="en-US" w:eastAsia="ja-JP"/>
-        </w:rPr>
-        <w:t>c</w:t>
-      </w:r>
-      <w:r>
-        <w:rPr>
-          <w:rFonts w:eastAsiaTheme="minorEastAsia" w:cs="Verdana"/>
-          <w:color w:val="333333"/>
-          <w:szCs w:val="22"/>
-          <w:lang w:val="en-US" w:eastAsia="ja-JP"/>
-        </w:rPr>
-        <w:t>tion documents. This will set the logging level of the underlying Java mail APIs. Please be aware that a lot of data is written to the Domino console.</w:t>
+        <w:t>To help debug communication problem, you may set the logging level to "Debug" in the Connection documents. This will set the logging level of the underlying Java mail APIs. Please be aware that a lot of data is written to the Domino console.</w:t>
       </w:r>
     </w:p>
     <w:p>
@@ -2275,19 +2187,7 @@
               <w:rPr>
                 <w:lang w:val="en-US"/>
               </w:rPr>
-              <w:t>for free memory in Java Virtual Memory heapsize. If it falls below 10 percent, a warning message is written to the Do</w:t>
-            </w:r>
-            <w:r>
-              <w:rPr>
-                <w:lang w:val="en-US"/>
-              </w:rPr>
-              <w:t>m</w:t>
-            </w:r>
-            <w:r>
-              <w:rPr>
-                <w:lang w:val="en-US"/>
-              </w:rPr>
-              <w:t>ino console</w:t>
+              <w:t>for free memory in Java Virtual Memory heapsize. If it falls below 10 percent, a warning message is written to the Domino console</w:t>
             </w:r>
             <w:r>
               <w:rPr>
@@ -2336,19 +2236,7 @@
               <w:rPr>
                 <w:lang w:val="en-US"/>
               </w:rPr>
-              <w:t>in the Account Doc</w:t>
-            </w:r>
-            <w:r>
-              <w:rPr>
-                <w:lang w:val="en-US"/>
-              </w:rPr>
-              <w:t>u</w:t>
-            </w:r>
-            <w:r>
-              <w:rPr>
-                <w:lang w:val="en-US"/>
-              </w:rPr>
-              <w:t>ment</w:t>
+              <w:t>in the Account Document</w:t>
             </w:r>
             <w:r>
               <w:rPr>
@@ -2431,19 +2319,7 @@
               <w:rPr>
                 <w:lang w:val="en-US"/>
               </w:rPr>
-              <w:t>Update: More strict SMTP &lt;from&gt; Internet address parsing and replace invalid addresses with "Invalid-From-Address@Unknown.Domain" (as already impl</w:t>
-            </w:r>
-            <w:r>
-              <w:rPr>
-                <w:lang w:val="en-US"/>
-              </w:rPr>
-              <w:t>e</w:t>
-            </w:r>
-            <w:r>
-              <w:rPr>
-                <w:lang w:val="en-US"/>
-              </w:rPr>
-              <w:t>mented since 0.7.5). The original sender address is saved in RFC-822 header field "X-POP3-Collect-Original-Sender".</w:t>
+              <w:t>Update: More strict SMTP &lt;from&gt; Internet address parsing and replace invalid addresses with "Invalid-From-Address@Unknown.Domain" (as already implemented since 0.7.5). The original sender address is saved in RFC-822 header field "X-POP3-Collect-Original-Sender".</w:t>
             </w:r>
           </w:p>
           <w:p>
@@ -2507,19 +2383,7 @@
               <w:rPr>
                 <w:lang w:val="en-US"/>
               </w:rPr>
-              <w:t>New: Write a message to the log during initialization if the Domino notes.ini p</w:t>
-            </w:r>
-            <w:r>
-              <w:rPr>
-                <w:lang w:val="en-US"/>
-              </w:rPr>
-              <w:t>a</w:t>
-            </w:r>
-            <w:r>
-              <w:rPr>
-                <w:lang w:val="en-US"/>
-              </w:rPr>
-              <w:t>rameter JavaMaxHeapSize is not specified.</w:t>
+              <w:t>New: Write a message to the log during initialization if the Domino notes.ini parameter JavaMaxHeapSize is not specified.</w:t>
             </w:r>
           </w:p>
           <w:p>
@@ -2822,19 +2686,7 @@
               <w:rPr>
                 <w:lang w:val="en-US"/>
               </w:rPr>
-              <w:t>New: Scheduling periods may be specified in the Connection documents to a</w:t>
-            </w:r>
-            <w:r>
-              <w:rPr>
-                <w:lang w:val="en-US"/>
-              </w:rPr>
-              <w:t>l</w:t>
-            </w:r>
-            <w:r>
-              <w:rPr>
-                <w:lang w:val="en-US"/>
-              </w:rPr>
-              <w:t>low specific message scheduling times.</w:t>
+              <w:t>New: Scheduling periods may be specified in the Connection documents to allow specific message scheduling times.</w:t>
             </w:r>
           </w:p>
           <w:p>
@@ -2850,19 +2702,7 @@
               <w:rPr>
                 <w:lang w:val="en-US"/>
               </w:rPr>
-              <w:t>New: Send an email to the administrator if a new POP3 Collect version is avail</w:t>
-            </w:r>
-            <w:r>
-              <w:rPr>
-                <w:lang w:val="en-US"/>
-              </w:rPr>
-              <w:t>a</w:t>
-            </w:r>
-            <w:r>
-              <w:rPr>
-                <w:lang w:val="en-US"/>
-              </w:rPr>
-              <w:t>ble. The recipient will be the first entry found in the Administators field of the server document (Security tab)</w:t>
+              <w:t>New: Send an email to the administrator if a new POP3 Collect version is available. The recipient will be the first entry found in the Administators field of the server document (Security tab)</w:t>
             </w:r>
           </w:p>
         </w:tc>
@@ -2907,19 +2747,7 @@
               <w:rPr>
                 <w:lang w:val="en-US"/>
               </w:rPr>
-              <w:t>Update: Replace any invalid (non-RFC822) &lt;from&gt; Internet address with "Inv</w:t>
-            </w:r>
-            <w:r>
-              <w:rPr>
-                <w:lang w:val="en-US"/>
-              </w:rPr>
-              <w:t>a</w:t>
-            </w:r>
-            <w:r>
-              <w:rPr>
-                <w:lang w:val="en-US"/>
-              </w:rPr>
-              <w:t>lid-From- Address@Unknown.Domain" to avoid SMTP delivery failures.</w:t>
+              <w:t>Update: Replace any invalid (non-RFC822) &lt;from&gt; Internet address with "Invalid-From- Address@Unknown.Domain" to avoid SMTP delivery failures.</w:t>
             </w:r>
           </w:p>
           <w:p>
@@ -3407,12 +3235,12 @@
       </w:pPr>
     </w:p>
     <w:sectPr>
-      <w:headerReference w:type="even" r:id="rId11"/>
-      <w:headerReference w:type="default" r:id="rId12"/>
-      <w:footerReference w:type="even" r:id="rId13"/>
-      <w:footerReference w:type="default" r:id="rId14"/>
-      <w:headerReference w:type="first" r:id="rId15"/>
-      <w:footerReference w:type="first" r:id="rId16"/>
+      <w:headerReference w:type="even" r:id="rId10"/>
+      <w:headerReference w:type="default" r:id="rId11"/>
+      <w:footerReference w:type="even" r:id="rId12"/>
+      <w:footerReference w:type="default" r:id="rId13"/>
+      <w:headerReference w:type="first" r:id="rId14"/>
+      <w:footerReference w:type="first" r:id="rId15"/>
       <w:pgSz w:w="11900" w:h="16840"/>
       <w:pgMar w:top="851" w:right="851" w:bottom="851" w:left="1418" w:header="709" w:footer="709" w:gutter="0"/>
       <w:cols w:space="708"/>
@@ -3423,7 +3251,7 @@
 </file>
 
 <file path=word/endnotes.xml><?xml version="1.0" encoding="utf-8"?>
-<w:endnotes xmlns:wpc="http://schemas.microsoft.com/office/word/2010/wordprocessingCanvas" xmlns:mo="http://schemas.microsoft.com/office/mac/office/2008/main" xmlns:mc="http://schemas.openxmlformats.org/markup-compatibility/2006" xmlns:mv="urn:schemas-microsoft-com:mac:vml" xmlns:o="urn:schemas-microsoft-com:office:office" xmlns:r="http://schemas.openxmlformats.org/officeDocument/2006/relationships" xmlns:m="http://schemas.openxmlformats.org/officeDocument/2006/math" xmlns:v="urn:schemas-microsoft-com:vml" xmlns:wp14="http://schemas.microsoft.com/office/word/2010/wordprocessingDrawing" xmlns:wp="http://schemas.openxmlformats.org/drawingml/2006/wordprocessingDrawing" xmlns:w10="urn:schemas-microsoft-com:office:word" xmlns:w="http://schemas.openxmlformats.org/wordprocessingml/2006/main" xmlns:w14="http://schemas.microsoft.com/office/word/2010/wordml" xmlns:wpg="http://schemas.microsoft.com/office/word/2010/wordprocessingGroup" xmlns:wpi="http://schemas.microsoft.com/office/word/2010/wordprocessingInk" xmlns:wne="http://schemas.microsoft.com/office/word/2006/wordml" xmlns:wps="http://schemas.microsoft.com/office/word/2010/wordprocessingShape" mc:Ignorable="w14 wp14">
+<w:endnotes xmlns:wpc="http://schemas.microsoft.com/office/word/2010/wordprocessingCanvas" xmlns:mo="http://schemas.microsoft.com/office/mac/office/2008/main" xmlns:mc="http://schemas.openxmlformats.org/markup-compatibility/2006" xmlns:mv="urn:schemas-microsoft-com:mac:vml" xmlns:o="urn:schemas-microsoft-com:office:office" xmlns:r="http://schemas.openxmlformats.org/officeDocument/2006/relationships" xmlns:m="http://schemas.openxmlformats.org/officeDocument/2006/math" xmlns:v="urn:schemas-microsoft-com:vml" xmlns:wp14="http://schemas.microsoft.com/office/word/2010/wordprocessingDrawing" xmlns:wp="http://schemas.openxmlformats.org/drawingml/2006/wordprocessingDrawing" xmlns:w10="urn:schemas-microsoft-com:office:word" xmlns:w="http://schemas.openxmlformats.org/wordprocessingml/2006/main" xmlns:w14="http://schemas.microsoft.com/office/word/2010/wordml" xmlns:w15="http://schemas.microsoft.com/office/word/2012/wordml" xmlns:wpg="http://schemas.microsoft.com/office/word/2010/wordprocessingGroup" xmlns:wpi="http://schemas.microsoft.com/office/word/2010/wordprocessingInk" xmlns:wne="http://schemas.microsoft.com/office/word/2006/wordml" xmlns:wps="http://schemas.microsoft.com/office/word/2010/wordprocessingShape" mc:Ignorable="w14 w15 wp14">
   <w:endnote w:type="separator" w:id="-1">
     <w:p>
       <w:pPr>
@@ -3448,7 +3276,7 @@
 </file>
 
 <file path=word/footer1.xml><?xml version="1.0" encoding="utf-8"?>
-<w:ftr xmlns:wpc="http://schemas.microsoft.com/office/word/2010/wordprocessingCanvas" xmlns:mo="http://schemas.microsoft.com/office/mac/office/2008/main" xmlns:mc="http://schemas.openxmlformats.org/markup-compatibility/2006" xmlns:mv="urn:schemas-microsoft-com:mac:vml" xmlns:o="urn:schemas-microsoft-com:office:office" xmlns:r="http://schemas.openxmlformats.org/officeDocument/2006/relationships" xmlns:m="http://schemas.openxmlformats.org/officeDocument/2006/math" xmlns:v="urn:schemas-microsoft-com:vml" xmlns:wp14="http://schemas.microsoft.com/office/word/2010/wordprocessingDrawing" xmlns:wp="http://schemas.openxmlformats.org/drawingml/2006/wordprocessingDrawing" xmlns:w10="urn:schemas-microsoft-com:office:word" xmlns:w="http://schemas.openxmlformats.org/wordprocessingml/2006/main" xmlns:w14="http://schemas.microsoft.com/office/word/2010/wordml" xmlns:wpg="http://schemas.microsoft.com/office/word/2010/wordprocessingGroup" xmlns:wpi="http://schemas.microsoft.com/office/word/2010/wordprocessingInk" xmlns:wne="http://schemas.microsoft.com/office/word/2006/wordml" xmlns:wps="http://schemas.microsoft.com/office/word/2010/wordprocessingShape" mc:Ignorable="w14 wp14">
+<w:ftr xmlns:wpc="http://schemas.microsoft.com/office/word/2010/wordprocessingCanvas" xmlns:mo="http://schemas.microsoft.com/office/mac/office/2008/main" xmlns:mc="http://schemas.openxmlformats.org/markup-compatibility/2006" xmlns:mv="urn:schemas-microsoft-com:mac:vml" xmlns:o="urn:schemas-microsoft-com:office:office" xmlns:r="http://schemas.openxmlformats.org/officeDocument/2006/relationships" xmlns:m="http://schemas.openxmlformats.org/officeDocument/2006/math" xmlns:v="urn:schemas-microsoft-com:vml" xmlns:wp14="http://schemas.microsoft.com/office/word/2010/wordprocessingDrawing" xmlns:wp="http://schemas.openxmlformats.org/drawingml/2006/wordprocessingDrawing" xmlns:w10="urn:schemas-microsoft-com:office:word" xmlns:w="http://schemas.openxmlformats.org/wordprocessingml/2006/main" xmlns:w14="http://schemas.microsoft.com/office/word/2010/wordml" xmlns:w15="http://schemas.microsoft.com/office/word/2012/wordml" xmlns:wpg="http://schemas.microsoft.com/office/word/2010/wordprocessingGroup" xmlns:wpi="http://schemas.microsoft.com/office/word/2010/wordprocessingInk" xmlns:wne="http://schemas.microsoft.com/office/word/2006/wordml" xmlns:wps="http://schemas.microsoft.com/office/word/2010/wordprocessingShape" mc:Ignorable="w14 w15 wp14">
   <w:p>
     <w:pPr>
       <w:pStyle w:val="Fuzeile"/>
@@ -3458,7 +3286,7 @@
 </file>
 
 <file path=word/footer2.xml><?xml version="1.0" encoding="utf-8"?>
-<w:ftr xmlns:wpc="http://schemas.microsoft.com/office/word/2010/wordprocessingCanvas" xmlns:mo="http://schemas.microsoft.com/office/mac/office/2008/main" xmlns:mc="http://schemas.openxmlformats.org/markup-compatibility/2006" xmlns:mv="urn:schemas-microsoft-com:mac:vml" xmlns:o="urn:schemas-microsoft-com:office:office" xmlns:r="http://schemas.openxmlformats.org/officeDocument/2006/relationships" xmlns:m="http://schemas.openxmlformats.org/officeDocument/2006/math" xmlns:v="urn:schemas-microsoft-com:vml" xmlns:wp14="http://schemas.microsoft.com/office/word/2010/wordprocessingDrawing" xmlns:wp="http://schemas.openxmlformats.org/drawingml/2006/wordprocessingDrawing" xmlns:w10="urn:schemas-microsoft-com:office:word" xmlns:w="http://schemas.openxmlformats.org/wordprocessingml/2006/main" xmlns:w14="http://schemas.microsoft.com/office/word/2010/wordml" xmlns:wpg="http://schemas.microsoft.com/office/word/2010/wordprocessingGroup" xmlns:wpi="http://schemas.microsoft.com/office/word/2010/wordprocessingInk" xmlns:wne="http://schemas.microsoft.com/office/word/2006/wordml" xmlns:wps="http://schemas.microsoft.com/office/word/2010/wordprocessingShape" mc:Ignorable="w14 wp14">
+<w:ftr xmlns:wpc="http://schemas.microsoft.com/office/word/2010/wordprocessingCanvas" xmlns:mo="http://schemas.microsoft.com/office/mac/office/2008/main" xmlns:mc="http://schemas.openxmlformats.org/markup-compatibility/2006" xmlns:mv="urn:schemas-microsoft-com:mac:vml" xmlns:o="urn:schemas-microsoft-com:office:office" xmlns:r="http://schemas.openxmlformats.org/officeDocument/2006/relationships" xmlns:m="http://schemas.openxmlformats.org/officeDocument/2006/math" xmlns:v="urn:schemas-microsoft-com:vml" xmlns:wp14="http://schemas.microsoft.com/office/word/2010/wordprocessingDrawing" xmlns:wp="http://schemas.openxmlformats.org/drawingml/2006/wordprocessingDrawing" xmlns:w10="urn:schemas-microsoft-com:office:word" xmlns:w="http://schemas.openxmlformats.org/wordprocessingml/2006/main" xmlns:w14="http://schemas.microsoft.com/office/word/2010/wordml" xmlns:w15="http://schemas.microsoft.com/office/word/2012/wordml" xmlns:wpg="http://schemas.microsoft.com/office/word/2010/wordprocessingGroup" xmlns:wpi="http://schemas.microsoft.com/office/word/2010/wordprocessingInk" xmlns:wne="http://schemas.microsoft.com/office/word/2006/wordml" xmlns:wps="http://schemas.microsoft.com/office/word/2010/wordprocessingShape" mc:Ignorable="w14 w15 wp14">
   <w:p>
     <w:pPr>
       <w:pStyle w:val="Fuzeile"/>
@@ -3556,7 +3384,7 @@
 </file>
 
 <file path=word/footer3.xml><?xml version="1.0" encoding="utf-8"?>
-<w:ftr xmlns:wpc="http://schemas.microsoft.com/office/word/2010/wordprocessingCanvas" xmlns:mo="http://schemas.microsoft.com/office/mac/office/2008/main" xmlns:mc="http://schemas.openxmlformats.org/markup-compatibility/2006" xmlns:mv="urn:schemas-microsoft-com:mac:vml" xmlns:o="urn:schemas-microsoft-com:office:office" xmlns:r="http://schemas.openxmlformats.org/officeDocument/2006/relationships" xmlns:m="http://schemas.openxmlformats.org/officeDocument/2006/math" xmlns:v="urn:schemas-microsoft-com:vml" xmlns:wp14="http://schemas.microsoft.com/office/word/2010/wordprocessingDrawing" xmlns:wp="http://schemas.openxmlformats.org/drawingml/2006/wordprocessingDrawing" xmlns:w10="urn:schemas-microsoft-com:office:word" xmlns:w="http://schemas.openxmlformats.org/wordprocessingml/2006/main" xmlns:w14="http://schemas.microsoft.com/office/word/2010/wordml" xmlns:wpg="http://schemas.microsoft.com/office/word/2010/wordprocessingGroup" xmlns:wpi="http://schemas.microsoft.com/office/word/2010/wordprocessingInk" xmlns:wne="http://schemas.microsoft.com/office/word/2006/wordml" xmlns:wps="http://schemas.microsoft.com/office/word/2010/wordprocessingShape" mc:Ignorable="w14 wp14">
+<w:ftr xmlns:wpc="http://schemas.microsoft.com/office/word/2010/wordprocessingCanvas" xmlns:mo="http://schemas.microsoft.com/office/mac/office/2008/main" xmlns:mc="http://schemas.openxmlformats.org/markup-compatibility/2006" xmlns:mv="urn:schemas-microsoft-com:mac:vml" xmlns:o="urn:schemas-microsoft-com:office:office" xmlns:r="http://schemas.openxmlformats.org/officeDocument/2006/relationships" xmlns:m="http://schemas.openxmlformats.org/officeDocument/2006/math" xmlns:v="urn:schemas-microsoft-com:vml" xmlns:wp14="http://schemas.microsoft.com/office/word/2010/wordprocessingDrawing" xmlns:wp="http://schemas.openxmlformats.org/drawingml/2006/wordprocessingDrawing" xmlns:w10="urn:schemas-microsoft-com:office:word" xmlns:w="http://schemas.openxmlformats.org/wordprocessingml/2006/main" xmlns:w14="http://schemas.microsoft.com/office/word/2010/wordml" xmlns:w15="http://schemas.microsoft.com/office/word/2012/wordml" xmlns:wpg="http://schemas.microsoft.com/office/word/2010/wordprocessingGroup" xmlns:wpi="http://schemas.microsoft.com/office/word/2010/wordprocessingInk" xmlns:wne="http://schemas.microsoft.com/office/word/2006/wordml" xmlns:wps="http://schemas.microsoft.com/office/word/2010/wordprocessingShape" mc:Ignorable="w14 w15 wp14">
   <w:p>
     <w:pPr>
       <w:pStyle w:val="Fuzeile"/>
@@ -3566,7 +3394,7 @@
 </file>
 
 <file path=word/footnotes.xml><?xml version="1.0" encoding="utf-8"?>
-<w:footnotes xmlns:wpc="http://schemas.microsoft.com/office/word/2010/wordprocessingCanvas" xmlns:mo="http://schemas.microsoft.com/office/mac/office/2008/main" xmlns:mc="http://schemas.openxmlformats.org/markup-compatibility/2006" xmlns:mv="urn:schemas-microsoft-com:mac:vml" xmlns:o="urn:schemas-microsoft-com:office:office" xmlns:r="http://schemas.openxmlformats.org/officeDocument/2006/relationships" xmlns:m="http://schemas.openxmlformats.org/officeDocument/2006/math" xmlns:v="urn:schemas-microsoft-com:vml" xmlns:wp14="http://schemas.microsoft.com/office/word/2010/wordprocessingDrawing" xmlns:wp="http://schemas.openxmlformats.org/drawingml/2006/wordprocessingDrawing" xmlns:w10="urn:schemas-microsoft-com:office:word" xmlns:w="http://schemas.openxmlformats.org/wordprocessingml/2006/main" xmlns:w14="http://schemas.microsoft.com/office/word/2010/wordml" xmlns:wpg="http://schemas.microsoft.com/office/word/2010/wordprocessingGroup" xmlns:wpi="http://schemas.microsoft.com/office/word/2010/wordprocessingInk" xmlns:wne="http://schemas.microsoft.com/office/word/2006/wordml" xmlns:wps="http://schemas.microsoft.com/office/word/2010/wordprocessingShape" mc:Ignorable="w14 wp14">
+<w:footnotes xmlns:wpc="http://schemas.microsoft.com/office/word/2010/wordprocessingCanvas" xmlns:mo="http://schemas.microsoft.com/office/mac/office/2008/main" xmlns:mc="http://schemas.openxmlformats.org/markup-compatibility/2006" xmlns:mv="urn:schemas-microsoft-com:mac:vml" xmlns:o="urn:schemas-microsoft-com:office:office" xmlns:r="http://schemas.openxmlformats.org/officeDocument/2006/relationships" xmlns:m="http://schemas.openxmlformats.org/officeDocument/2006/math" xmlns:v="urn:schemas-microsoft-com:vml" xmlns:wp14="http://schemas.microsoft.com/office/word/2010/wordprocessingDrawing" xmlns:wp="http://schemas.openxmlformats.org/drawingml/2006/wordprocessingDrawing" xmlns:w10="urn:schemas-microsoft-com:office:word" xmlns:w="http://schemas.openxmlformats.org/wordprocessingml/2006/main" xmlns:w14="http://schemas.microsoft.com/office/word/2010/wordml" xmlns:w15="http://schemas.microsoft.com/office/word/2012/wordml" xmlns:wpg="http://schemas.microsoft.com/office/word/2010/wordprocessingGroup" xmlns:wpi="http://schemas.microsoft.com/office/word/2010/wordprocessingInk" xmlns:wne="http://schemas.microsoft.com/office/word/2006/wordml" xmlns:wps="http://schemas.microsoft.com/office/word/2010/wordprocessingShape" mc:Ignorable="w14 w15 wp14">
   <w:footnote w:type="separator" w:id="-1">
     <w:p>
       <w:pPr>
@@ -3591,7 +3419,7 @@
 </file>
 
 <file path=word/header1.xml><?xml version="1.0" encoding="utf-8"?>
-<w:hdr xmlns:wpc="http://schemas.microsoft.com/office/word/2010/wordprocessingCanvas" xmlns:mo="http://schemas.microsoft.com/office/mac/office/2008/main" xmlns:mc="http://schemas.openxmlformats.org/markup-compatibility/2006" xmlns:mv="urn:schemas-microsoft-com:mac:vml" xmlns:o="urn:schemas-microsoft-com:office:office" xmlns:r="http://schemas.openxmlformats.org/officeDocument/2006/relationships" xmlns:m="http://schemas.openxmlformats.org/officeDocument/2006/math" xmlns:v="urn:schemas-microsoft-com:vml" xmlns:wp14="http://schemas.microsoft.com/office/word/2010/wordprocessingDrawing" xmlns:wp="http://schemas.openxmlformats.org/drawingml/2006/wordprocessingDrawing" xmlns:w10="urn:schemas-microsoft-com:office:word" xmlns:w="http://schemas.openxmlformats.org/wordprocessingml/2006/main" xmlns:w14="http://schemas.microsoft.com/office/word/2010/wordml" xmlns:wpg="http://schemas.microsoft.com/office/word/2010/wordprocessingGroup" xmlns:wpi="http://schemas.microsoft.com/office/word/2010/wordprocessingInk" xmlns:wne="http://schemas.microsoft.com/office/word/2006/wordml" xmlns:wps="http://schemas.microsoft.com/office/word/2010/wordprocessingShape" mc:Ignorable="w14 wp14">
+<w:hdr xmlns:wpc="http://schemas.microsoft.com/office/word/2010/wordprocessingCanvas" xmlns:mo="http://schemas.microsoft.com/office/mac/office/2008/main" xmlns:mc="http://schemas.openxmlformats.org/markup-compatibility/2006" xmlns:mv="urn:schemas-microsoft-com:mac:vml" xmlns:o="urn:schemas-microsoft-com:office:office" xmlns:r="http://schemas.openxmlformats.org/officeDocument/2006/relationships" xmlns:m="http://schemas.openxmlformats.org/officeDocument/2006/math" xmlns:v="urn:schemas-microsoft-com:vml" xmlns:wp14="http://schemas.microsoft.com/office/word/2010/wordprocessingDrawing" xmlns:wp="http://schemas.openxmlformats.org/drawingml/2006/wordprocessingDrawing" xmlns:w10="urn:schemas-microsoft-com:office:word" xmlns:w="http://schemas.openxmlformats.org/wordprocessingml/2006/main" xmlns:w14="http://schemas.microsoft.com/office/word/2010/wordml" xmlns:w15="http://schemas.microsoft.com/office/word/2012/wordml" xmlns:wpg="http://schemas.microsoft.com/office/word/2010/wordprocessingGroup" xmlns:wpi="http://schemas.microsoft.com/office/word/2010/wordprocessingInk" xmlns:wne="http://schemas.microsoft.com/office/word/2006/wordml" xmlns:wps="http://schemas.microsoft.com/office/word/2010/wordprocessingShape" mc:Ignorable="w14 w15 wp14">
   <w:p>
     <w:pPr>
       <w:pStyle w:val="Kopfzeile"/>
@@ -3601,7 +3429,7 @@
 </file>
 
 <file path=word/header2.xml><?xml version="1.0" encoding="utf-8"?>
-<w:hdr xmlns:wpc="http://schemas.microsoft.com/office/word/2010/wordprocessingCanvas" xmlns:mo="http://schemas.microsoft.com/office/mac/office/2008/main" xmlns:mc="http://schemas.openxmlformats.org/markup-compatibility/2006" xmlns:mv="urn:schemas-microsoft-com:mac:vml" xmlns:o="urn:schemas-microsoft-com:office:office" xmlns:r="http://schemas.openxmlformats.org/officeDocument/2006/relationships" xmlns:m="http://schemas.openxmlformats.org/officeDocument/2006/math" xmlns:v="urn:schemas-microsoft-com:vml" xmlns:wp14="http://schemas.microsoft.com/office/word/2010/wordprocessingDrawing" xmlns:wp="http://schemas.openxmlformats.org/drawingml/2006/wordprocessingDrawing" xmlns:w10="urn:schemas-microsoft-com:office:word" xmlns:w="http://schemas.openxmlformats.org/wordprocessingml/2006/main" xmlns:w14="http://schemas.microsoft.com/office/word/2010/wordml" xmlns:wpg="http://schemas.microsoft.com/office/word/2010/wordprocessingGroup" xmlns:wpi="http://schemas.microsoft.com/office/word/2010/wordprocessingInk" xmlns:wne="http://schemas.microsoft.com/office/word/2006/wordml" xmlns:wps="http://schemas.microsoft.com/office/word/2010/wordprocessingShape" mc:Ignorable="w14 wp14">
+<w:hdr xmlns:wpc="http://schemas.microsoft.com/office/word/2010/wordprocessingCanvas" xmlns:mo="http://schemas.microsoft.com/office/mac/office/2008/main" xmlns:mc="http://schemas.openxmlformats.org/markup-compatibility/2006" xmlns:mv="urn:schemas-microsoft-com:mac:vml" xmlns:o="urn:schemas-microsoft-com:office:office" xmlns:r="http://schemas.openxmlformats.org/officeDocument/2006/relationships" xmlns:m="http://schemas.openxmlformats.org/officeDocument/2006/math" xmlns:v="urn:schemas-microsoft-com:vml" xmlns:wp14="http://schemas.microsoft.com/office/word/2010/wordprocessingDrawing" xmlns:wp="http://schemas.openxmlformats.org/drawingml/2006/wordprocessingDrawing" xmlns:w10="urn:schemas-microsoft-com:office:word" xmlns:w="http://schemas.openxmlformats.org/wordprocessingml/2006/main" xmlns:w14="http://schemas.microsoft.com/office/word/2010/wordml" xmlns:w15="http://schemas.microsoft.com/office/word/2012/wordml" xmlns:wpg="http://schemas.microsoft.com/office/word/2010/wordprocessingGroup" xmlns:wpi="http://schemas.microsoft.com/office/word/2010/wordprocessingInk" xmlns:wne="http://schemas.microsoft.com/office/word/2006/wordml" xmlns:wps="http://schemas.microsoft.com/office/word/2010/wordprocessingShape" mc:Ignorable="w14 w15 wp14">
   <w:p>
     <w:pPr>
       <w:pStyle w:val="Kopfzeile"/>
@@ -3743,7 +3571,7 @@
 </file>
 
 <file path=word/header3.xml><?xml version="1.0" encoding="utf-8"?>
-<w:hdr xmlns:wpc="http://schemas.microsoft.com/office/word/2010/wordprocessingCanvas" xmlns:mo="http://schemas.microsoft.com/office/mac/office/2008/main" xmlns:mc="http://schemas.openxmlformats.org/markup-compatibility/2006" xmlns:mv="urn:schemas-microsoft-com:mac:vml" xmlns:o="urn:schemas-microsoft-com:office:office" xmlns:r="http://schemas.openxmlformats.org/officeDocument/2006/relationships" xmlns:m="http://schemas.openxmlformats.org/officeDocument/2006/math" xmlns:v="urn:schemas-microsoft-com:vml" xmlns:wp14="http://schemas.microsoft.com/office/word/2010/wordprocessingDrawing" xmlns:wp="http://schemas.openxmlformats.org/drawingml/2006/wordprocessingDrawing" xmlns:w10="urn:schemas-microsoft-com:office:word" xmlns:w="http://schemas.openxmlformats.org/wordprocessingml/2006/main" xmlns:w14="http://schemas.microsoft.com/office/word/2010/wordml" xmlns:wpg="http://schemas.microsoft.com/office/word/2010/wordprocessingGroup" xmlns:wpi="http://schemas.microsoft.com/office/word/2010/wordprocessingInk" xmlns:wne="http://schemas.microsoft.com/office/word/2006/wordml" xmlns:wps="http://schemas.microsoft.com/office/word/2010/wordprocessingShape" mc:Ignorable="w14 wp14">
+<w:hdr xmlns:wpc="http://schemas.microsoft.com/office/word/2010/wordprocessingCanvas" xmlns:mo="http://schemas.microsoft.com/office/mac/office/2008/main" xmlns:mc="http://schemas.openxmlformats.org/markup-compatibility/2006" xmlns:mv="urn:schemas-microsoft-com:mac:vml" xmlns:o="urn:schemas-microsoft-com:office:office" xmlns:r="http://schemas.openxmlformats.org/officeDocument/2006/relationships" xmlns:m="http://schemas.openxmlformats.org/officeDocument/2006/math" xmlns:v="urn:schemas-microsoft-com:vml" xmlns:wp14="http://schemas.microsoft.com/office/word/2010/wordprocessingDrawing" xmlns:wp="http://schemas.openxmlformats.org/drawingml/2006/wordprocessingDrawing" xmlns:w10="urn:schemas-microsoft-com:office:word" xmlns:w="http://schemas.openxmlformats.org/wordprocessingml/2006/main" xmlns:w14="http://schemas.microsoft.com/office/word/2010/wordml" xmlns:w15="http://schemas.microsoft.com/office/word/2012/wordml" xmlns:wpg="http://schemas.microsoft.com/office/word/2010/wordprocessingGroup" xmlns:wpi="http://schemas.microsoft.com/office/word/2010/wordprocessingInk" xmlns:wne="http://schemas.microsoft.com/office/word/2006/wordml" xmlns:wps="http://schemas.microsoft.com/office/word/2010/wordprocessingShape" mc:Ignorable="w14 w15 wp14">
   <w:p>
     <w:pPr>
       <w:pStyle w:val="Kopfzeile"/>
@@ -3753,7 +3581,7 @@
 </file>
 
 <file path=word/numbering.xml><?xml version="1.0" encoding="utf-8"?>
-<w:numbering xmlns:wpc="http://schemas.microsoft.com/office/word/2010/wordprocessingCanvas" xmlns:mo="http://schemas.microsoft.com/office/mac/office/2008/main" xmlns:mc="http://schemas.openxmlformats.org/markup-compatibility/2006" xmlns:mv="urn:schemas-microsoft-com:mac:vml" xmlns:o="urn:schemas-microsoft-com:office:office" xmlns:r="http://schemas.openxmlformats.org/officeDocument/2006/relationships" xmlns:m="http://schemas.openxmlformats.org/officeDocument/2006/math" xmlns:v="urn:schemas-microsoft-com:vml" xmlns:wp14="http://schemas.microsoft.com/office/word/2010/wordprocessingDrawing" xmlns:wp="http://schemas.openxmlformats.org/drawingml/2006/wordprocessingDrawing" xmlns:w10="urn:schemas-microsoft-com:office:word" xmlns:w="http://schemas.openxmlformats.org/wordprocessingml/2006/main" xmlns:w14="http://schemas.microsoft.com/office/word/2010/wordml" xmlns:wpg="http://schemas.microsoft.com/office/word/2010/wordprocessingGroup" xmlns:wpi="http://schemas.microsoft.com/office/word/2010/wordprocessingInk" xmlns:wne="http://schemas.microsoft.com/office/word/2006/wordml" xmlns:wps="http://schemas.microsoft.com/office/word/2010/wordprocessingShape" mc:Ignorable="w14 wp14">
+<w:numbering xmlns:wpc="http://schemas.microsoft.com/office/word/2010/wordprocessingCanvas" xmlns:mo="http://schemas.microsoft.com/office/mac/office/2008/main" xmlns:mc="http://schemas.openxmlformats.org/markup-compatibility/2006" xmlns:mv="urn:schemas-microsoft-com:mac:vml" xmlns:o="urn:schemas-microsoft-com:office:office" xmlns:r="http://schemas.openxmlformats.org/officeDocument/2006/relationships" xmlns:m="http://schemas.openxmlformats.org/officeDocument/2006/math" xmlns:v="urn:schemas-microsoft-com:vml" xmlns:wp14="http://schemas.microsoft.com/office/word/2010/wordprocessingDrawing" xmlns:wp="http://schemas.openxmlformats.org/drawingml/2006/wordprocessingDrawing" xmlns:w10="urn:schemas-microsoft-com:office:word" xmlns:w="http://schemas.openxmlformats.org/wordprocessingml/2006/main" xmlns:w14="http://schemas.microsoft.com/office/word/2010/wordml" xmlns:w15="http://schemas.microsoft.com/office/word/2012/wordml" xmlns:wpg="http://schemas.microsoft.com/office/word/2010/wordprocessingGroup" xmlns:wpi="http://schemas.microsoft.com/office/word/2010/wordprocessingInk" xmlns:wne="http://schemas.microsoft.com/office/word/2006/wordml" xmlns:wps="http://schemas.microsoft.com/office/word/2010/wordprocessingShape" mc:Ignorable="w14 w15 wp14">
   <w:abstractNum w:abstractNumId="0">
     <w:nsid w:val="FFFFFF1D"/>
     <w:multiLevelType w:val="multilevel"/>
@@ -6009,7 +5837,7 @@
 </file>
 
 <file path=word/styles.xml><?xml version="1.0" encoding="utf-8"?>
-<w:styles xmlns:mc="http://schemas.openxmlformats.org/markup-compatibility/2006" xmlns:r="http://schemas.openxmlformats.org/officeDocument/2006/relationships" xmlns:w="http://schemas.openxmlformats.org/wordprocessingml/2006/main" xmlns:w14="http://schemas.microsoft.com/office/word/2010/wordml" mc:Ignorable="w14">
+<w:styles xmlns:mc="http://schemas.openxmlformats.org/markup-compatibility/2006" xmlns:r="http://schemas.openxmlformats.org/officeDocument/2006/relationships" xmlns:w="http://schemas.openxmlformats.org/wordprocessingml/2006/main" xmlns:w14="http://schemas.microsoft.com/office/word/2010/wordml" xmlns:w15="http://schemas.microsoft.com/office/word/2012/wordml" mc:Ignorable="w14 w15">
   <w:docDefaults>
     <w:rPrDefault>
       <w:rPr>
@@ -6021,144 +5849,387 @@
     </w:rPrDefault>
     <w:pPrDefault/>
   </w:docDefaults>
-  <w:latentStyles w:defLockedState="0" w:defUIPriority="99" w:defSemiHidden="1" w:defUnhideWhenUsed="1" w:defQFormat="0" w:count="276">
-    <w:lsdException w:name="Normal" w:semiHidden="0" w:uiPriority="0" w:unhideWhenUsed="0" w:qFormat="1"/>
-    <w:lsdException w:name="heading 1" w:semiHidden="0" w:uiPriority="9" w:unhideWhenUsed="0" w:qFormat="1"/>
-    <w:lsdException w:name="heading 2" w:uiPriority="9" w:qFormat="1"/>
-    <w:lsdException w:name="heading 3" w:uiPriority="9" w:qFormat="1"/>
-    <w:lsdException w:name="heading 4" w:uiPriority="9" w:qFormat="1"/>
-    <w:lsdException w:name="heading 5" w:uiPriority="9" w:qFormat="1"/>
-    <w:lsdException w:name="heading 6" w:uiPriority="9" w:qFormat="1"/>
-    <w:lsdException w:name="heading 7" w:uiPriority="9" w:qFormat="1"/>
-    <w:lsdException w:name="heading 8" w:uiPriority="9" w:qFormat="1"/>
-    <w:lsdException w:name="heading 9" w:uiPriority="9" w:qFormat="1"/>
-    <w:lsdException w:name="toc 1" w:uiPriority="39"/>
-    <w:lsdException w:name="toc 2" w:uiPriority="39"/>
-    <w:lsdException w:name="toc 3" w:uiPriority="39"/>
-    <w:lsdException w:name="toc 4" w:uiPriority="39"/>
-    <w:lsdException w:name="toc 5" w:uiPriority="39"/>
-    <w:lsdException w:name="toc 6" w:uiPriority="39"/>
-    <w:lsdException w:name="toc 7" w:uiPriority="39"/>
-    <w:lsdException w:name="toc 8" w:uiPriority="39"/>
-    <w:lsdException w:name="toc 9" w:uiPriority="39"/>
-    <w:lsdException w:name="caption" w:uiPriority="35" w:qFormat="1"/>
-    <w:lsdException w:name="Title" w:semiHidden="0" w:uiPriority="10" w:unhideWhenUsed="0" w:qFormat="1"/>
-    <w:lsdException w:name="Default Paragraph Font" w:uiPriority="1"/>
-    <w:lsdException w:name="Subtitle" w:semiHidden="0" w:uiPriority="11" w:unhideWhenUsed="0" w:qFormat="1"/>
-    <w:lsdException w:name="Strong" w:semiHidden="0" w:uiPriority="22" w:unhideWhenUsed="0" w:qFormat="1"/>
-    <w:lsdException w:name="Emphasis" w:semiHidden="0" w:uiPriority="20" w:unhideWhenUsed="0" w:qFormat="1"/>
-    <w:lsdException w:name="Table Grid" w:semiHidden="0" w:uiPriority="59" w:unhideWhenUsed="0"/>
-    <w:lsdException w:name="Placeholder Text" w:unhideWhenUsed="0"/>
-    <w:lsdException w:name="No Spacing" w:semiHidden="0" w:uiPriority="1" w:unhideWhenUsed="0" w:qFormat="1"/>
-    <w:lsdException w:name="Light Shading" w:semiHidden="0" w:uiPriority="60" w:unhideWhenUsed="0"/>
-    <w:lsdException w:name="Light List" w:semiHidden="0" w:uiPriority="61" w:unhideWhenUsed="0"/>
-    <w:lsdException w:name="Light Grid" w:semiHidden="0" w:uiPriority="62" w:unhideWhenUsed="0"/>
-    <w:lsdException w:name="Medium Shading 1" w:semiHidden="0" w:uiPriority="63" w:unhideWhenUsed="0"/>
-    <w:lsdException w:name="Medium Shading 2" w:semiHidden="0" w:uiPriority="64" w:unhideWhenUsed="0"/>
-    <w:lsdException w:name="Medium List 1" w:semiHidden="0" w:uiPriority="65" w:unhideWhenUsed="0"/>
-    <w:lsdException w:name="Medium List 2" w:semiHidden="0" w:uiPriority="66" w:unhideWhenUsed="0"/>
-    <w:lsdException w:name="Medium Grid 1" w:semiHidden="0" w:uiPriority="67" w:unhideWhenUsed="0"/>
-    <w:lsdException w:name="Medium Grid 2" w:semiHidden="0" w:uiPriority="68" w:unhideWhenUsed="0"/>
-    <w:lsdException w:name="Medium Grid 3" w:semiHidden="0" w:uiPriority="69" w:unhideWhenUsed="0"/>
-    <w:lsdException w:name="Dark List" w:semiHidden="0" w:uiPriority="70" w:unhideWhenUsed="0"/>
-    <w:lsdException w:name="Colorful Shading" w:semiHidden="0" w:uiPriority="71" w:unhideWhenUsed="0"/>
-    <w:lsdException w:name="Colorful List" w:semiHidden="0" w:uiPriority="72" w:unhideWhenUsed="0"/>
-    <w:lsdException w:name="Colorful Grid" w:semiHidden="0" w:uiPriority="73" w:unhideWhenUsed="0"/>
-    <w:lsdException w:name="Light Shading Accent 1" w:semiHidden="0" w:uiPriority="60" w:unhideWhenUsed="0"/>
-    <w:lsdException w:name="Light List Accent 1" w:semiHidden="0" w:uiPriority="61" w:unhideWhenUsed="0"/>
-    <w:lsdException w:name="Light Grid Accent 1" w:semiHidden="0" w:uiPriority="62" w:unhideWhenUsed="0"/>
-    <w:lsdException w:name="Medium Shading 1 Accent 1" w:semiHidden="0" w:uiPriority="63" w:unhideWhenUsed="0"/>
-    <w:lsdException w:name="Medium Shading 2 Accent 1" w:semiHidden="0" w:uiPriority="64" w:unhideWhenUsed="0"/>
-    <w:lsdException w:name="Medium List 1 Accent 1" w:semiHidden="0" w:uiPriority="65" w:unhideWhenUsed="0"/>
-    <w:lsdException w:name="Revision" w:unhideWhenUsed="0"/>
-    <w:lsdException w:name="List Paragraph" w:semiHidden="0" w:uiPriority="34" w:unhideWhenUsed="0" w:qFormat="1"/>
-    <w:lsdException w:name="Quote" w:semiHidden="0" w:uiPriority="29" w:unhideWhenUsed="0" w:qFormat="1"/>
-    <w:lsdException w:name="Intense Quote" w:semiHidden="0" w:uiPriority="30" w:unhideWhenUsed="0" w:qFormat="1"/>
-    <w:lsdException w:name="Medium List 2 Accent 1" w:semiHidden="0" w:uiPriority="66" w:unhideWhenUsed="0"/>
-    <w:lsdException w:name="Medium Grid 1 Accent 1" w:semiHidden="0" w:uiPriority="67" w:unhideWhenUsed="0"/>
-    <w:lsdException w:name="Medium Grid 2 Accent 1" w:semiHidden="0" w:uiPriority="68" w:unhideWhenUsed="0"/>
-    <w:lsdException w:name="Medium Grid 3 Accent 1" w:semiHidden="0" w:uiPriority="69" w:unhideWhenUsed="0"/>
-    <w:lsdException w:name="Dark List Accent 1" w:semiHidden="0" w:uiPriority="70" w:unhideWhenUsed="0"/>
-    <w:lsdException w:name="Colorful Shading Accent 1" w:semiHidden="0" w:uiPriority="71" w:unhideWhenUsed="0"/>
-    <w:lsdException w:name="Colorful List Accent 1" w:semiHidden="0" w:uiPriority="72" w:unhideWhenUsed="0"/>
-    <w:lsdException w:name="Colorful Grid Accent 1" w:semiHidden="0" w:uiPriority="73" w:unhideWhenUsed="0"/>
-    <w:lsdException w:name="Light Shading Accent 2" w:semiHidden="0" w:uiPriority="60" w:unhideWhenUsed="0"/>
-    <w:lsdException w:name="Light List Accent 2" w:semiHidden="0" w:uiPriority="61" w:unhideWhenUsed="0"/>
-    <w:lsdException w:name="Light Grid Accent 2" w:semiHidden="0" w:uiPriority="62" w:unhideWhenUsed="0"/>
-    <w:lsdException w:name="Medium Shading 1 Accent 2" w:semiHidden="0" w:uiPriority="63" w:unhideWhenUsed="0"/>
-    <w:lsdException w:name="Medium Shading 2 Accent 2" w:semiHidden="0" w:uiPriority="64" w:unhideWhenUsed="0"/>
-    <w:lsdException w:name="Medium List 1 Accent 2" w:semiHidden="0" w:uiPriority="65" w:unhideWhenUsed="0"/>
-    <w:lsdException w:name="Medium List 2 Accent 2" w:semiHidden="0" w:uiPriority="66" w:unhideWhenUsed="0"/>
-    <w:lsdException w:name="Medium Grid 1 Accent 2" w:semiHidden="0" w:uiPriority="67" w:unhideWhenUsed="0"/>
-    <w:lsdException w:name="Medium Grid 2 Accent 2" w:semiHidden="0" w:uiPriority="68" w:unhideWhenUsed="0"/>
-    <w:lsdException w:name="Medium Grid 3 Accent 2" w:semiHidden="0" w:uiPriority="69" w:unhideWhenUsed="0"/>
-    <w:lsdException w:name="Dark List Accent 2" w:semiHidden="0" w:uiPriority="70" w:unhideWhenUsed="0"/>
-    <w:lsdException w:name="Colorful Shading Accent 2" w:semiHidden="0" w:uiPriority="71" w:unhideWhenUsed="0"/>
-    <w:lsdException w:name="Colorful List Accent 2" w:semiHidden="0" w:uiPriority="72" w:unhideWhenUsed="0"/>
-    <w:lsdException w:name="Colorful Grid Accent 2" w:semiHidden="0" w:uiPriority="73" w:unhideWhenUsed="0"/>
-    <w:lsdException w:name="Light Shading Accent 3" w:semiHidden="0" w:uiPriority="60" w:unhideWhenUsed="0"/>
-    <w:lsdException w:name="Light List Accent 3" w:semiHidden="0" w:uiPriority="61" w:unhideWhenUsed="0"/>
-    <w:lsdException w:name="Light Grid Accent 3" w:semiHidden="0" w:uiPriority="62" w:unhideWhenUsed="0"/>
-    <w:lsdException w:name="Medium Shading 1 Accent 3" w:semiHidden="0" w:uiPriority="63" w:unhideWhenUsed="0"/>
-    <w:lsdException w:name="Medium Shading 2 Accent 3" w:semiHidden="0" w:uiPriority="64" w:unhideWhenUsed="0"/>
-    <w:lsdException w:name="Medium List 1 Accent 3" w:semiHidden="0" w:uiPriority="65" w:unhideWhenUsed="0"/>
-    <w:lsdException w:name="Medium List 2 Accent 3" w:semiHidden="0" w:uiPriority="66" w:unhideWhenUsed="0"/>
-    <w:lsdException w:name="Medium Grid 1 Accent 3" w:semiHidden="0" w:uiPriority="67" w:unhideWhenUsed="0"/>
-    <w:lsdException w:name="Medium Grid 2 Accent 3" w:semiHidden="0" w:uiPriority="68" w:unhideWhenUsed="0"/>
-    <w:lsdException w:name="Medium Grid 3 Accent 3" w:semiHidden="0" w:uiPriority="69" w:unhideWhenUsed="0"/>
-    <w:lsdException w:name="Dark List Accent 3" w:semiHidden="0" w:uiPriority="70" w:unhideWhenUsed="0"/>
-    <w:lsdException w:name="Colorful Shading Accent 3" w:semiHidden="0" w:uiPriority="71" w:unhideWhenUsed="0"/>
-    <w:lsdException w:name="Colorful List Accent 3" w:semiHidden="0" w:uiPriority="72" w:unhideWhenUsed="0"/>
-    <w:lsdException w:name="Colorful Grid Accent 3" w:semiHidden="0" w:uiPriority="73" w:unhideWhenUsed="0"/>
-    <w:lsdException w:name="Light Shading Accent 4" w:semiHidden="0" w:uiPriority="60" w:unhideWhenUsed="0"/>
-    <w:lsdException w:name="Light List Accent 4" w:semiHidden="0" w:uiPriority="61" w:unhideWhenUsed="0"/>
-    <w:lsdException w:name="Light Grid Accent 4" w:semiHidden="0" w:uiPriority="62" w:unhideWhenUsed="0"/>
-    <w:lsdException w:name="Medium Shading 1 Accent 4" w:semiHidden="0" w:uiPriority="63" w:unhideWhenUsed="0"/>
-    <w:lsdException w:name="Medium Shading 2 Accent 4" w:semiHidden="0" w:uiPriority="64" w:unhideWhenUsed="0"/>
-    <w:lsdException w:name="Medium List 1 Accent 4" w:semiHidden="0" w:uiPriority="65" w:unhideWhenUsed="0"/>
-    <w:lsdException w:name="Medium List 2 Accent 4" w:semiHidden="0" w:uiPriority="66" w:unhideWhenUsed="0"/>
-    <w:lsdException w:name="Medium Grid 1 Accent 4" w:semiHidden="0" w:uiPriority="67" w:unhideWhenUsed="0"/>
-    <w:lsdException w:name="Medium Grid 2 Accent 4" w:semiHidden="0" w:uiPriority="68" w:unhideWhenUsed="0"/>
-    <w:lsdException w:name="Medium Grid 3 Accent 4" w:semiHidden="0" w:uiPriority="69" w:unhideWhenUsed="0"/>
-    <w:lsdException w:name="Dark List Accent 4" w:semiHidden="0" w:uiPriority="70" w:unhideWhenUsed="0"/>
-    <w:lsdException w:name="Colorful Shading Accent 4" w:semiHidden="0" w:uiPriority="71" w:unhideWhenUsed="0"/>
-    <w:lsdException w:name="Colorful List Accent 4" w:semiHidden="0" w:uiPriority="72" w:unhideWhenUsed="0"/>
-    <w:lsdException w:name="Colorful Grid Accent 4" w:semiHidden="0" w:uiPriority="73" w:unhideWhenUsed="0"/>
-    <w:lsdException w:name="Light Shading Accent 5" w:semiHidden="0" w:uiPriority="60" w:unhideWhenUsed="0"/>
-    <w:lsdException w:name="Light List Accent 5" w:semiHidden="0" w:uiPriority="61" w:unhideWhenUsed="0"/>
-    <w:lsdException w:name="Light Grid Accent 5" w:semiHidden="0" w:uiPriority="62" w:unhideWhenUsed="0"/>
-    <w:lsdException w:name="Medium Shading 1 Accent 5" w:semiHidden="0" w:uiPriority="63" w:unhideWhenUsed="0"/>
-    <w:lsdException w:name="Medium Shading 2 Accent 5" w:semiHidden="0" w:uiPriority="64" w:unhideWhenUsed="0"/>
-    <w:lsdException w:name="Medium List 1 Accent 5" w:semiHidden="0" w:uiPriority="65" w:unhideWhenUsed="0"/>
-    <w:lsdException w:name="Medium List 2 Accent 5" w:semiHidden="0" w:uiPriority="66" w:unhideWhenUsed="0"/>
-    <w:lsdException w:name="Medium Grid 1 Accent 5" w:semiHidden="0" w:uiPriority="67" w:unhideWhenUsed="0"/>
-    <w:lsdException w:name="Medium Grid 2 Accent 5" w:semiHidden="0" w:uiPriority="68" w:unhideWhenUsed="0"/>
-    <w:lsdException w:name="Medium Grid 3 Accent 5" w:semiHidden="0" w:uiPriority="69" w:unhideWhenUsed="0"/>
-    <w:lsdException w:name="Dark List Accent 5" w:semiHidden="0" w:uiPriority="70" w:unhideWhenUsed="0"/>
-    <w:lsdException w:name="Colorful Shading Accent 5" w:semiHidden="0" w:uiPriority="71" w:unhideWhenUsed="0"/>
-    <w:lsdException w:name="Colorful List Accent 5" w:semiHidden="0" w:uiPriority="72" w:unhideWhenUsed="0"/>
-    <w:lsdException w:name="Colorful Grid Accent 5" w:semiHidden="0" w:uiPriority="73" w:unhideWhenUsed="0"/>
-    <w:lsdException w:name="Light Shading Accent 6" w:semiHidden="0" w:uiPriority="60" w:unhideWhenUsed="0"/>
-    <w:lsdException w:name="Light List Accent 6" w:semiHidden="0" w:uiPriority="61" w:unhideWhenUsed="0"/>
-    <w:lsdException w:name="Light Grid Accent 6" w:semiHidden="0" w:uiPriority="62" w:unhideWhenUsed="0"/>
-    <w:lsdException w:name="Medium Shading 1 Accent 6" w:semiHidden="0" w:uiPriority="63" w:unhideWhenUsed="0"/>
-    <w:lsdException w:name="Medium Shading 2 Accent 6" w:semiHidden="0" w:uiPriority="64" w:unhideWhenUsed="0"/>
-    <w:lsdException w:name="Medium List 1 Accent 6" w:semiHidden="0" w:uiPriority="65" w:unhideWhenUsed="0"/>
-    <w:lsdException w:name="Medium List 2 Accent 6" w:semiHidden="0" w:uiPriority="66" w:unhideWhenUsed="0"/>
-    <w:lsdException w:name="Medium Grid 1 Accent 6" w:semiHidden="0" w:uiPriority="67" w:unhideWhenUsed="0"/>
-    <w:lsdException w:name="Medium Grid 2 Accent 6" w:semiHidden="0" w:uiPriority="68" w:unhideWhenUsed="0"/>
-    <w:lsdException w:name="Medium Grid 3 Accent 6" w:semiHidden="0" w:uiPriority="69" w:unhideWhenUsed="0"/>
-    <w:lsdException w:name="Dark List Accent 6" w:semiHidden="0" w:uiPriority="70" w:unhideWhenUsed="0"/>
-    <w:lsdException w:name="Colorful Shading Accent 6" w:semiHidden="0" w:uiPriority="71" w:unhideWhenUsed="0"/>
-    <w:lsdException w:name="Colorful List Accent 6" w:semiHidden="0" w:uiPriority="72" w:unhideWhenUsed="0"/>
-    <w:lsdException w:name="Colorful Grid Accent 6" w:semiHidden="0" w:uiPriority="73" w:unhideWhenUsed="0"/>
-    <w:lsdException w:name="Subtle Emphasis" w:semiHidden="0" w:uiPriority="19" w:unhideWhenUsed="0" w:qFormat="1"/>
-    <w:lsdException w:name="Intense Emphasis" w:semiHidden="0" w:uiPriority="21" w:unhideWhenUsed="0" w:qFormat="1"/>
-    <w:lsdException w:name="Subtle Reference" w:semiHidden="0" w:uiPriority="31" w:unhideWhenUsed="0" w:qFormat="1"/>
-    <w:lsdException w:name="Intense Reference" w:semiHidden="0" w:uiPriority="32" w:unhideWhenUsed="0"/>
-    <w:lsdException w:name="Book Title" w:semiHidden="0" w:uiPriority="33" w:unhideWhenUsed="0"/>
-    <w:lsdException w:name="Bibliography" w:uiPriority="37"/>
-    <w:lsdException w:name="TOC Heading" w:uiPriority="39" w:qFormat="1"/>
+  <w:latentStyles w:defLockedState="0" w:defUIPriority="99" w:defSemiHidden="0" w:defUnhideWhenUsed="0" w:defQFormat="0" w:count="380">
+    <w:lsdException w:name="Normal" w:uiPriority="0" w:qFormat="1"/>
+    <w:lsdException w:name="heading 1" w:uiPriority="9" w:qFormat="1"/>
+    <w:lsdException w:name="heading 2" w:semiHidden="1" w:uiPriority="9" w:unhideWhenUsed="1" w:qFormat="1"/>
+    <w:lsdException w:name="heading 3" w:semiHidden="1" w:uiPriority="9" w:unhideWhenUsed="1" w:qFormat="1"/>
+    <w:lsdException w:name="heading 4" w:semiHidden="1" w:uiPriority="9" w:unhideWhenUsed="1" w:qFormat="1"/>
+    <w:lsdException w:name="heading 5" w:semiHidden="1" w:uiPriority="9" w:unhideWhenUsed="1" w:qFormat="1"/>
+    <w:lsdException w:name="heading 6" w:semiHidden="1" w:uiPriority="9" w:unhideWhenUsed="1" w:qFormat="1"/>
+    <w:lsdException w:name="heading 7" w:semiHidden="1" w:uiPriority="9" w:unhideWhenUsed="1" w:qFormat="1"/>
+    <w:lsdException w:name="heading 8" w:semiHidden="1" w:uiPriority="9" w:unhideWhenUsed="1" w:qFormat="1"/>
+    <w:lsdException w:name="heading 9" w:semiHidden="1" w:uiPriority="9" w:unhideWhenUsed="1" w:qFormat="1"/>
+    <w:lsdException w:name="index 1" w:semiHidden="1" w:unhideWhenUsed="1"/>
+    <w:lsdException w:name="index 2" w:semiHidden="1" w:unhideWhenUsed="1"/>
+    <w:lsdException w:name="index 3" w:semiHidden="1" w:unhideWhenUsed="1"/>
+    <w:lsdException w:name="index 4" w:semiHidden="1" w:unhideWhenUsed="1"/>
+    <w:lsdException w:name="index 5" w:semiHidden="1" w:unhideWhenUsed="1"/>
+    <w:lsdException w:name="index 6" w:semiHidden="1" w:unhideWhenUsed="1"/>
+    <w:lsdException w:name="index 7" w:semiHidden="1" w:unhideWhenUsed="1"/>
+    <w:lsdException w:name="index 8" w:semiHidden="1" w:unhideWhenUsed="1"/>
+    <w:lsdException w:name="index 9" w:semiHidden="1" w:unhideWhenUsed="1"/>
+    <w:lsdException w:name="toc 1" w:semiHidden="1" w:uiPriority="39" w:unhideWhenUsed="1"/>
+    <w:lsdException w:name="toc 2" w:semiHidden="1" w:uiPriority="39" w:unhideWhenUsed="1"/>
+    <w:lsdException w:name="toc 3" w:semiHidden="1" w:uiPriority="39" w:unhideWhenUsed="1"/>
+    <w:lsdException w:name="toc 4" w:semiHidden="1" w:uiPriority="39" w:unhideWhenUsed="1"/>
+    <w:lsdException w:name="toc 5" w:semiHidden="1" w:uiPriority="39" w:unhideWhenUsed="1"/>
+    <w:lsdException w:name="toc 6" w:semiHidden="1" w:uiPriority="39" w:unhideWhenUsed="1"/>
+    <w:lsdException w:name="toc 7" w:semiHidden="1" w:uiPriority="39" w:unhideWhenUsed="1"/>
+    <w:lsdException w:name="toc 8" w:semiHidden="1" w:uiPriority="39" w:unhideWhenUsed="1"/>
+    <w:lsdException w:name="toc 9" w:semiHidden="1" w:uiPriority="39" w:unhideWhenUsed="1"/>
+    <w:lsdException w:name="Normal Indent" w:semiHidden="1" w:unhideWhenUsed="1"/>
+    <w:lsdException w:name="footnote text" w:semiHidden="1" w:unhideWhenUsed="1"/>
+    <w:lsdException w:name="annotation text" w:semiHidden="1" w:unhideWhenUsed="1"/>
+    <w:lsdException w:name="header" w:semiHidden="1" w:unhideWhenUsed="1"/>
+    <w:lsdException w:name="footer" w:semiHidden="1" w:unhideWhenUsed="1"/>
+    <w:lsdException w:name="index heading" w:semiHidden="1" w:unhideWhenUsed="1"/>
+    <w:lsdException w:name="caption" w:semiHidden="1" w:uiPriority="35" w:unhideWhenUsed="1" w:qFormat="1"/>
+    <w:lsdException w:name="table of figures" w:semiHidden="1" w:unhideWhenUsed="1"/>
+    <w:lsdException w:name="envelope address" w:semiHidden="1" w:unhideWhenUsed="1"/>
+    <w:lsdException w:name="envelope return" w:semiHidden="1" w:unhideWhenUsed="1"/>
+    <w:lsdException w:name="footnote reference" w:semiHidden="1" w:unhideWhenUsed="1"/>
+    <w:lsdException w:name="annotation reference" w:semiHidden="1" w:unhideWhenUsed="1"/>
+    <w:lsdException w:name="line number" w:semiHidden="1" w:unhideWhenUsed="1"/>
+    <w:lsdException w:name="page number" w:semiHidden="1" w:unhideWhenUsed="1"/>
+    <w:lsdException w:name="endnote reference" w:semiHidden="1" w:unhideWhenUsed="1"/>
+    <w:lsdException w:name="endnote text" w:semiHidden="1" w:unhideWhenUsed="1"/>
+    <w:lsdException w:name="table of authorities" w:semiHidden="1" w:unhideWhenUsed="1"/>
+    <w:lsdException w:name="macro" w:semiHidden="1" w:unhideWhenUsed="1"/>
+    <w:lsdException w:name="toa heading" w:semiHidden="1" w:unhideWhenUsed="1"/>
+    <w:lsdException w:name="List" w:semiHidden="1" w:unhideWhenUsed="1"/>
+    <w:lsdException w:name="List Bullet" w:semiHidden="1" w:unhideWhenUsed="1"/>
+    <w:lsdException w:name="List Number" w:semiHidden="1" w:unhideWhenUsed="1"/>
+    <w:lsdException w:name="List 2" w:semiHidden="1" w:unhideWhenUsed="1"/>
+    <w:lsdException w:name="List 3" w:semiHidden="1" w:unhideWhenUsed="1"/>
+    <w:lsdException w:name="List 4" w:semiHidden="1" w:unhideWhenUsed="1"/>
+    <w:lsdException w:name="List 5" w:semiHidden="1" w:unhideWhenUsed="1"/>
+    <w:lsdException w:name="List Bullet 2" w:semiHidden="1" w:unhideWhenUsed="1"/>
+    <w:lsdException w:name="List Bullet 3" w:semiHidden="1" w:unhideWhenUsed="1"/>
+    <w:lsdException w:name="List Bullet 4" w:semiHidden="1" w:unhideWhenUsed="1"/>
+    <w:lsdException w:name="List Bullet 5" w:semiHidden="1" w:unhideWhenUsed="1"/>
+    <w:lsdException w:name="List Number 2" w:semiHidden="1" w:unhideWhenUsed="1"/>
+    <w:lsdException w:name="List Number 3" w:semiHidden="1" w:unhideWhenUsed="1"/>
+    <w:lsdException w:name="List Number 4" w:semiHidden="1" w:unhideWhenUsed="1"/>
+    <w:lsdException w:name="List Number 5" w:semiHidden="1" w:unhideWhenUsed="1"/>
+    <w:lsdException w:name="Title" w:uiPriority="10" w:qFormat="1"/>
+    <w:lsdException w:name="Closing" w:semiHidden="1" w:unhideWhenUsed="1"/>
+    <w:lsdException w:name="Signature" w:semiHidden="1" w:unhideWhenUsed="1"/>
+    <w:lsdException w:name="Default Paragraph Font" w:semiHidden="1" w:uiPriority="1" w:unhideWhenUsed="1"/>
+    <w:lsdException w:name="Body Text" w:semiHidden="1" w:unhideWhenUsed="1"/>
+    <w:lsdException w:name="Body Text Indent" w:semiHidden="1" w:unhideWhenUsed="1"/>
+    <w:lsdException w:name="List Continue" w:semiHidden="1" w:unhideWhenUsed="1"/>
+    <w:lsdException w:name="List Continue 2" w:semiHidden="1" w:unhideWhenUsed="1"/>
+    <w:lsdException w:name="List Continue 3" w:semiHidden="1" w:unhideWhenUsed="1"/>
+    <w:lsdException w:name="List Continue 4" w:semiHidden="1" w:unhideWhenUsed="1"/>
+    <w:lsdException w:name="List Continue 5" w:semiHidden="1" w:unhideWhenUsed="1"/>
+    <w:lsdException w:name="Message Header" w:semiHidden="1" w:unhideWhenUsed="1"/>
+    <w:lsdException w:name="Subtitle" w:uiPriority="11" w:qFormat="1"/>
+    <w:lsdException w:name="Salutation" w:semiHidden="1" w:unhideWhenUsed="1"/>
+    <w:lsdException w:name="Date" w:semiHidden="1" w:unhideWhenUsed="1"/>
+    <w:lsdException w:name="Body Text First Indent" w:semiHidden="1" w:unhideWhenUsed="1"/>
+    <w:lsdException w:name="Body Text First Indent 2" w:semiHidden="1" w:unhideWhenUsed="1"/>
+    <w:lsdException w:name="Note Heading" w:semiHidden="1" w:unhideWhenUsed="1"/>
+    <w:lsdException w:name="Body Text 2" w:semiHidden="1" w:unhideWhenUsed="1"/>
+    <w:lsdException w:name="Body Text 3" w:semiHidden="1" w:unhideWhenUsed="1"/>
+    <w:lsdException w:name="Body Text Indent 2" w:semiHidden="1" w:unhideWhenUsed="1"/>
+    <w:lsdException w:name="Body Text Indent 3" w:semiHidden="1" w:unhideWhenUsed="1"/>
+    <w:lsdException w:name="Block Text" w:semiHidden="1" w:unhideWhenUsed="1"/>
+    <w:lsdException w:name="Hyperlink" w:semiHidden="1" w:unhideWhenUsed="1"/>
+    <w:lsdException w:name="FollowedHyperlink" w:semiHidden="1" w:unhideWhenUsed="1"/>
+    <w:lsdException w:name="Strong" w:uiPriority="22" w:qFormat="1"/>
+    <w:lsdException w:name="Emphasis" w:uiPriority="20" w:qFormat="1"/>
+    <w:lsdException w:name="Document Map" w:semiHidden="1" w:unhideWhenUsed="1"/>
+    <w:lsdException w:name="Plain Text" w:semiHidden="1" w:unhideWhenUsed="1"/>
+    <w:lsdException w:name="E-mail Signature" w:semiHidden="1" w:unhideWhenUsed="1"/>
+    <w:lsdException w:name="HTML Top of Form" w:semiHidden="1" w:unhideWhenUsed="1"/>
+    <w:lsdException w:name="HTML Bottom of Form" w:semiHidden="1" w:unhideWhenUsed="1"/>
+    <w:lsdException w:name="Normal (Web)" w:semiHidden="1" w:unhideWhenUsed="1"/>
+    <w:lsdException w:name="HTML Acronym" w:semiHidden="1" w:unhideWhenUsed="1"/>
+    <w:lsdException w:name="HTML Address" w:semiHidden="1" w:unhideWhenUsed="1"/>
+    <w:lsdException w:name="HTML Cite" w:semiHidden="1" w:unhideWhenUsed="1"/>
+    <w:lsdException w:name="HTML Code" w:semiHidden="1" w:unhideWhenUsed="1"/>
+    <w:lsdException w:name="HTML Definition" w:semiHidden="1" w:unhideWhenUsed="1"/>
+    <w:lsdException w:name="HTML Keyboard" w:semiHidden="1" w:unhideWhenUsed="1"/>
+    <w:lsdException w:name="HTML Preformatted" w:semiHidden="1" w:unhideWhenUsed="1"/>
+    <w:lsdException w:name="HTML Sample" w:semiHidden="1" w:unhideWhenUsed="1"/>
+    <w:lsdException w:name="HTML Typewriter" w:semiHidden="1" w:unhideWhenUsed="1"/>
+    <w:lsdException w:name="HTML Variable" w:semiHidden="1" w:unhideWhenUsed="1"/>
+    <w:lsdException w:name="Normal Table" w:semiHidden="1" w:unhideWhenUsed="1"/>
+    <w:lsdException w:name="annotation subject" w:semiHidden="1" w:unhideWhenUsed="1"/>
+    <w:lsdException w:name="No List" w:semiHidden="1" w:unhideWhenUsed="1"/>
+    <w:lsdException w:name="Outline List 1" w:semiHidden="1" w:unhideWhenUsed="1"/>
+    <w:lsdException w:name="Outline List 2" w:semiHidden="1" w:unhideWhenUsed="1"/>
+    <w:lsdException w:name="Outline List 3" w:semiHidden="1" w:unhideWhenUsed="1"/>
+    <w:lsdException w:name="Table Simple 1" w:semiHidden="1" w:unhideWhenUsed="1"/>
+    <w:lsdException w:name="Table Simple 2" w:semiHidden="1" w:unhideWhenUsed="1"/>
+    <w:lsdException w:name="Table Simple 3" w:semiHidden="1" w:unhideWhenUsed="1"/>
+    <w:lsdException w:name="Table Classic 1" w:semiHidden="1" w:unhideWhenUsed="1"/>
+    <w:lsdException w:name="Table Classic 2" w:semiHidden="1" w:unhideWhenUsed="1"/>
+    <w:lsdException w:name="Table Classic 3" w:semiHidden="1" w:unhideWhenUsed="1"/>
+    <w:lsdException w:name="Table Classic 4" w:semiHidden="1" w:unhideWhenUsed="1"/>
+    <w:lsdException w:name="Table Colorful 1" w:semiHidden="1" w:unhideWhenUsed="1"/>
+    <w:lsdException w:name="Table Colorful 2" w:semiHidden="1" w:unhideWhenUsed="1"/>
+    <w:lsdException w:name="Table Colorful 3" w:semiHidden="1" w:unhideWhenUsed="1"/>
+    <w:lsdException w:name="Table Columns 1" w:semiHidden="1" w:unhideWhenUsed="1"/>
+    <w:lsdException w:name="Table Columns 2" w:semiHidden="1" w:unhideWhenUsed="1"/>
+    <w:lsdException w:name="Table Columns 3" w:semiHidden="1" w:unhideWhenUsed="1"/>
+    <w:lsdException w:name="Table Columns 4" w:semiHidden="1" w:unhideWhenUsed="1"/>
+    <w:lsdException w:name="Table Columns 5" w:semiHidden="1" w:unhideWhenUsed="1"/>
+    <w:lsdException w:name="Table Grid 1" w:semiHidden="1" w:unhideWhenUsed="1"/>
+    <w:lsdException w:name="Table Grid 2" w:semiHidden="1" w:unhideWhenUsed="1"/>
+    <w:lsdException w:name="Table Grid 3" w:semiHidden="1" w:unhideWhenUsed="1"/>
+    <w:lsdException w:name="Table Grid 4" w:semiHidden="1" w:unhideWhenUsed="1"/>
+    <w:lsdException w:name="Table Grid 5" w:semiHidden="1" w:unhideWhenUsed="1"/>
+    <w:lsdException w:name="Table Grid 6" w:semiHidden="1" w:unhideWhenUsed="1"/>
+    <w:lsdException w:name="Table Grid 7" w:semiHidden="1" w:unhideWhenUsed="1"/>
+    <w:lsdException w:name="Table Grid 8" w:semiHidden="1" w:unhideWhenUsed="1"/>
+    <w:lsdException w:name="Table List 1" w:semiHidden="1" w:unhideWhenUsed="1"/>
+    <w:lsdException w:name="Table List 2" w:semiHidden="1" w:unhideWhenUsed="1"/>
+    <w:lsdException w:name="Table List 3" w:semiHidden="1" w:unhideWhenUsed="1"/>
+    <w:lsdException w:name="Table List 4" w:semiHidden="1" w:unhideWhenUsed="1"/>
+    <w:lsdException w:name="Table List 5" w:semiHidden="1" w:unhideWhenUsed="1"/>
+    <w:lsdException w:name="Table List 6" w:semiHidden="1" w:unhideWhenUsed="1"/>
+    <w:lsdException w:name="Table List 7" w:semiHidden="1" w:unhideWhenUsed="1"/>
+    <w:lsdException w:name="Table List 8" w:semiHidden="1" w:unhideWhenUsed="1"/>
+    <w:lsdException w:name="Table 3D effects 1" w:semiHidden="1" w:unhideWhenUsed="1"/>
+    <w:lsdException w:name="Table 3D effects 2" w:semiHidden="1" w:unhideWhenUsed="1"/>
+    <w:lsdException w:name="Table 3D effects 3" w:semiHidden="1" w:unhideWhenUsed="1"/>
+    <w:lsdException w:name="Table Contemporary" w:semiHidden="1" w:unhideWhenUsed="1"/>
+    <w:lsdException w:name="Table Elegant" w:semiHidden="1" w:unhideWhenUsed="1"/>
+    <w:lsdException w:name="Table Professional" w:semiHidden="1" w:unhideWhenUsed="1"/>
+    <w:lsdException w:name="Table Subtle 1" w:semiHidden="1" w:unhideWhenUsed="1"/>
+    <w:lsdException w:name="Table Subtle 2" w:semiHidden="1" w:unhideWhenUsed="1"/>
+    <w:lsdException w:name="Table Web 1" w:semiHidden="1" w:unhideWhenUsed="1"/>
+    <w:lsdException w:name="Table Web 2" w:semiHidden="1" w:unhideWhenUsed="1"/>
+    <w:lsdException w:name="Table Web 3" w:semiHidden="1" w:unhideWhenUsed="1"/>
+    <w:lsdException w:name="Balloon Text" w:semiHidden="1" w:unhideWhenUsed="1"/>
+    <w:lsdException w:name="Table Grid" w:uiPriority="59"/>
+    <w:lsdException w:name="Table Theme" w:semiHidden="1" w:unhideWhenUsed="1"/>
+    <w:lsdException w:name="Note Level 1" w:semiHidden="1" w:unhideWhenUsed="1"/>
+    <w:lsdException w:name="Note Level 2" w:semiHidden="1" w:unhideWhenUsed="1"/>
+    <w:lsdException w:name="Note Level 3" w:semiHidden="1" w:unhideWhenUsed="1"/>
+    <w:lsdException w:name="Note Level 4" w:semiHidden="1" w:unhideWhenUsed="1"/>
+    <w:lsdException w:name="Note Level 5" w:semiHidden="1" w:unhideWhenUsed="1"/>
+    <w:lsdException w:name="Note Level 6" w:semiHidden="1" w:unhideWhenUsed="1"/>
+    <w:lsdException w:name="Note Level 7" w:semiHidden="1" w:unhideWhenUsed="1"/>
+    <w:lsdException w:name="Note Level 8" w:semiHidden="1" w:unhideWhenUsed="1"/>
+    <w:lsdException w:name="Note Level 9" w:semiHidden="1" w:unhideWhenUsed="1"/>
+    <w:lsdException w:name="Placeholder Text" w:semiHidden="1"/>
+    <w:lsdException w:name="No Spacing" w:uiPriority="1" w:qFormat="1"/>
+    <w:lsdException w:name="Light Shading" w:uiPriority="60"/>
+    <w:lsdException w:name="Light List" w:uiPriority="61"/>
+    <w:lsdException w:name="Light Grid" w:uiPriority="62"/>
+    <w:lsdException w:name="Medium Shading 1" w:uiPriority="63"/>
+    <w:lsdException w:name="Medium Shading 2" w:uiPriority="64"/>
+    <w:lsdException w:name="Medium List 1" w:uiPriority="65"/>
+    <w:lsdException w:name="Medium List 2" w:uiPriority="66"/>
+    <w:lsdException w:name="Medium Grid 1" w:uiPriority="67"/>
+    <w:lsdException w:name="Medium Grid 2" w:uiPriority="68"/>
+    <w:lsdException w:name="Medium Grid 3" w:uiPriority="69"/>
+    <w:lsdException w:name="Dark List" w:uiPriority="70"/>
+    <w:lsdException w:name="Colorful Shading" w:uiPriority="71"/>
+    <w:lsdException w:name="Colorful List" w:uiPriority="72"/>
+    <w:lsdException w:name="Colorful Grid" w:uiPriority="73"/>
+    <w:lsdException w:name="Light Shading Accent 1" w:uiPriority="60"/>
+    <w:lsdException w:name="Light List Accent 1" w:uiPriority="61"/>
+    <w:lsdException w:name="Light Grid Accent 1" w:uiPriority="62"/>
+    <w:lsdException w:name="Medium Shading 1 Accent 1" w:uiPriority="63"/>
+    <w:lsdException w:name="Medium Shading 2 Accent 1" w:uiPriority="64"/>
+    <w:lsdException w:name="Medium List 1 Accent 1" w:uiPriority="65"/>
+    <w:lsdException w:name="Revision" w:semiHidden="1"/>
+    <w:lsdException w:name="List Paragraph" w:uiPriority="34" w:qFormat="1"/>
+    <w:lsdException w:name="Quote" w:uiPriority="29" w:qFormat="1"/>
+    <w:lsdException w:name="Intense Quote" w:uiPriority="30" w:qFormat="1"/>
+    <w:lsdException w:name="Medium List 2 Accent 1" w:uiPriority="66"/>
+    <w:lsdException w:name="Medium Grid 1 Accent 1" w:uiPriority="67"/>
+    <w:lsdException w:name="Medium Grid 2 Accent 1" w:uiPriority="68"/>
+    <w:lsdException w:name="Medium Grid 3 Accent 1" w:uiPriority="69"/>
+    <w:lsdException w:name="Dark List Accent 1" w:uiPriority="70"/>
+    <w:lsdException w:name="Colorful Shading Accent 1" w:uiPriority="71"/>
+    <w:lsdException w:name="Colorful List Accent 1" w:uiPriority="72"/>
+    <w:lsdException w:name="Colorful Grid Accent 1" w:uiPriority="73"/>
+    <w:lsdException w:name="Light Shading Accent 2" w:uiPriority="60"/>
+    <w:lsdException w:name="Light List Accent 2" w:uiPriority="61"/>
+    <w:lsdException w:name="Light Grid Accent 2" w:uiPriority="62"/>
+    <w:lsdException w:name="Medium Shading 1 Accent 2" w:uiPriority="63"/>
+    <w:lsdException w:name="Medium Shading 2 Accent 2" w:uiPriority="64"/>
+    <w:lsdException w:name="Medium List 1 Accent 2" w:uiPriority="65"/>
+    <w:lsdException w:name="Medium List 2 Accent 2" w:uiPriority="66"/>
+    <w:lsdException w:name="Medium Grid 1 Accent 2" w:uiPriority="67"/>
+    <w:lsdException w:name="Medium Grid 2 Accent 2" w:uiPriority="68"/>
+    <w:lsdException w:name="Medium Grid 3 Accent 2" w:uiPriority="69"/>
+    <w:lsdException w:name="Dark List Accent 2" w:uiPriority="70"/>
+    <w:lsdException w:name="Colorful Shading Accent 2" w:uiPriority="71"/>
+    <w:lsdException w:name="Colorful List Accent 2" w:uiPriority="72"/>
+    <w:lsdException w:name="Colorful Grid Accent 2" w:uiPriority="73"/>
+    <w:lsdException w:name="Light Shading Accent 3" w:uiPriority="60"/>
+    <w:lsdException w:name="Light List Accent 3" w:uiPriority="61"/>
+    <w:lsdException w:name="Light Grid Accent 3" w:uiPriority="62"/>
+    <w:lsdException w:name="Medium Shading 1 Accent 3" w:uiPriority="63"/>
+    <w:lsdException w:name="Medium Shading 2 Accent 3" w:uiPriority="64"/>
+    <w:lsdException w:name="Medium List 1 Accent 3" w:uiPriority="65"/>
+    <w:lsdException w:name="Medium List 2 Accent 3" w:uiPriority="66"/>
+    <w:lsdException w:name="Medium Grid 1 Accent 3" w:uiPriority="67"/>
+    <w:lsdException w:name="Medium Grid 2 Accent 3" w:uiPriority="68"/>
+    <w:lsdException w:name="Medium Grid 3 Accent 3" w:uiPriority="69"/>
+    <w:lsdException w:name="Dark List Accent 3" w:uiPriority="70"/>
+    <w:lsdException w:name="Colorful Shading Accent 3" w:uiPriority="71"/>
+    <w:lsdException w:name="Colorful List Accent 3" w:uiPriority="72"/>
+    <w:lsdException w:name="Colorful Grid Accent 3" w:uiPriority="73"/>
+    <w:lsdException w:name="Light Shading Accent 4" w:uiPriority="60"/>
+    <w:lsdException w:name="Light List Accent 4" w:uiPriority="61"/>
+    <w:lsdException w:name="Light Grid Accent 4" w:uiPriority="62"/>
+    <w:lsdException w:name="Medium Shading 1 Accent 4" w:uiPriority="63"/>
+    <w:lsdException w:name="Medium Shading 2 Accent 4" w:uiPriority="64"/>
+    <w:lsdException w:name="Medium List 1 Accent 4" w:uiPriority="65"/>
+    <w:lsdException w:name="Medium List 2 Accent 4" w:uiPriority="66"/>
+    <w:lsdException w:name="Medium Grid 1 Accent 4" w:uiPriority="67"/>
+    <w:lsdException w:name="Medium Grid 2 Accent 4" w:uiPriority="68"/>
+    <w:lsdException w:name="Medium Grid 3 Accent 4" w:uiPriority="69"/>
+    <w:lsdException w:name="Dark List Accent 4" w:uiPriority="70"/>
+    <w:lsdException w:name="Colorful Shading Accent 4" w:uiPriority="71"/>
+    <w:lsdException w:name="Colorful List Accent 4" w:uiPriority="72"/>
+    <w:lsdException w:name="Colorful Grid Accent 4" w:uiPriority="73"/>
+    <w:lsdException w:name="Light Shading Accent 5" w:uiPriority="60"/>
+    <w:lsdException w:name="Light List Accent 5" w:uiPriority="61"/>
+    <w:lsdException w:name="Light Grid Accent 5" w:uiPriority="62"/>
+    <w:lsdException w:name="Medium Shading 1 Accent 5" w:uiPriority="63"/>
+    <w:lsdException w:name="Medium Shading 2 Accent 5" w:uiPriority="64"/>
+    <w:lsdException w:name="Medium List 1 Accent 5" w:uiPriority="65"/>
+    <w:lsdException w:name="Medium List 2 Accent 5" w:uiPriority="66"/>
+    <w:lsdException w:name="Medium Grid 1 Accent 5" w:uiPriority="67"/>
+    <w:lsdException w:name="Medium Grid 2 Accent 5" w:uiPriority="68"/>
+    <w:lsdException w:name="Medium Grid 3 Accent 5" w:uiPriority="69"/>
+    <w:lsdException w:name="Dark List Accent 5" w:uiPriority="70"/>
+    <w:lsdException w:name="Colorful Shading Accent 5" w:uiPriority="71"/>
+    <w:lsdException w:name="Colorful List Accent 5" w:uiPriority="72"/>
+    <w:lsdException w:name="Colorful Grid Accent 5" w:uiPriority="73"/>
+    <w:lsdException w:name="Light Shading Accent 6" w:uiPriority="60"/>
+    <w:lsdException w:name="Light List Accent 6" w:uiPriority="61"/>
+    <w:lsdException w:name="Light Grid Accent 6" w:uiPriority="62"/>
+    <w:lsdException w:name="Medium Shading 1 Accent 6" w:uiPriority="63"/>
+    <w:lsdException w:name="Medium Shading 2 Accent 6" w:uiPriority="64"/>
+    <w:lsdException w:name="Medium List 1 Accent 6" w:uiPriority="65"/>
+    <w:lsdException w:name="Medium List 2 Accent 6" w:uiPriority="66"/>
+    <w:lsdException w:name="Medium Grid 1 Accent 6" w:uiPriority="67"/>
+    <w:lsdException w:name="Medium Grid 2 Accent 6" w:uiPriority="68"/>
+    <w:lsdException w:name="Medium Grid 3 Accent 6" w:uiPriority="69"/>
+    <w:lsdException w:name="Dark List Accent 6" w:uiPriority="70"/>
+    <w:lsdException w:name="Colorful Shading Accent 6" w:uiPriority="71"/>
+    <w:lsdException w:name="Colorful List Accent 6" w:uiPriority="72"/>
+    <w:lsdException w:name="Colorful Grid Accent 6" w:uiPriority="73"/>
+    <w:lsdException w:name="Subtle Emphasis" w:uiPriority="19" w:qFormat="1"/>
+    <w:lsdException w:name="Intense Emphasis" w:uiPriority="21" w:qFormat="1"/>
+    <w:lsdException w:name="Subtle Reference" w:uiPriority="31" w:qFormat="1"/>
+    <w:lsdException w:name="Intense Reference" w:uiPriority="32"/>
+    <w:lsdException w:name="Book Title" w:uiPriority="33"/>
+    <w:lsdException w:name="Bibliography" w:semiHidden="1" w:uiPriority="37" w:unhideWhenUsed="1"/>
+    <w:lsdException w:name="TOC Heading" w:semiHidden="1" w:uiPriority="39" w:unhideWhenUsed="1" w:qFormat="1"/>
+    <w:lsdException w:name="Plain Table 1" w:uiPriority="41"/>
+    <w:lsdException w:name="Plain Table 2" w:uiPriority="42"/>
+    <w:lsdException w:name="Plain Table 3" w:uiPriority="43"/>
+    <w:lsdException w:name="Plain Table 4" w:uiPriority="44"/>
+    <w:lsdException w:name="Plain Table 5" w:uiPriority="45"/>
+    <w:lsdException w:name="Grid Table Light" w:uiPriority="40"/>
+    <w:lsdException w:name="Grid Table 1 Light" w:uiPriority="46"/>
+    <w:lsdException w:name="Grid Table 2" w:uiPriority="47"/>
+    <w:lsdException w:name="Grid Table 3" w:uiPriority="48"/>
+    <w:lsdException w:name="Grid Table 4" w:uiPriority="49"/>
+    <w:lsdException w:name="Grid Table 5 Dark" w:uiPriority="50"/>
+    <w:lsdException w:name="Grid Table 6 Colorful" w:uiPriority="51"/>
+    <w:lsdException w:name="Grid Table 7 Colorful" w:uiPriority="52"/>
+    <w:lsdException w:name="Grid Table 1 Light Accent 1" w:uiPriority="46"/>
+    <w:lsdException w:name="Grid Table 2 Accent 1" w:uiPriority="47"/>
+    <w:lsdException w:name="Grid Table 3 Accent 1" w:uiPriority="48"/>
+    <w:lsdException w:name="Grid Table 4 Accent 1" w:uiPriority="49"/>
+    <w:lsdException w:name="Grid Table 5 Dark Accent 1" w:uiPriority="50"/>
+    <w:lsdException w:name="Grid Table 6 Colorful Accent 1" w:uiPriority="51"/>
+    <w:lsdException w:name="Grid Table 7 Colorful Accent 1" w:uiPriority="52"/>
+    <w:lsdException w:name="Grid Table 1 Light Accent 2" w:uiPriority="46"/>
+    <w:lsdException w:name="Grid Table 2 Accent 2" w:uiPriority="47"/>
+    <w:lsdException w:name="Grid Table 3 Accent 2" w:uiPriority="48"/>
+    <w:lsdException w:name="Grid Table 4 Accent 2" w:uiPriority="49"/>
+    <w:lsdException w:name="Grid Table 5 Dark Accent 2" w:uiPriority="50"/>
+    <w:lsdException w:name="Grid Table 6 Colorful Accent 2" w:uiPriority="51"/>
+    <w:lsdException w:name="Grid Table 7 Colorful Accent 2" w:uiPriority="52"/>
+    <w:lsdException w:name="Grid Table 1 Light Accent 3" w:uiPriority="46"/>
+    <w:lsdException w:name="Grid Table 2 Accent 3" w:uiPriority="47"/>
+    <w:lsdException w:name="Grid Table 3 Accent 3" w:uiPriority="48"/>
+    <w:lsdException w:name="Grid Table 4 Accent 3" w:uiPriority="49"/>
+    <w:lsdException w:name="Grid Table 5 Dark Accent 3" w:uiPriority="50"/>
+    <w:lsdException w:name="Grid Table 6 Colorful Accent 3" w:uiPriority="51"/>
+    <w:lsdException w:name="Grid Table 7 Colorful Accent 3" w:uiPriority="52"/>
+    <w:lsdException w:name="Grid Table 1 Light Accent 4" w:uiPriority="46"/>
+    <w:lsdException w:name="Grid Table 2 Accent 4" w:uiPriority="47"/>
+    <w:lsdException w:name="Grid Table 3 Accent 4" w:uiPriority="48"/>
+    <w:lsdException w:name="Grid Table 4 Accent 4" w:uiPriority="49"/>
+    <w:lsdException w:name="Grid Table 5 Dark Accent 4" w:uiPriority="50"/>
+    <w:lsdException w:name="Grid Table 6 Colorful Accent 4" w:uiPriority="51"/>
+    <w:lsdException w:name="Grid Table 7 Colorful Accent 4" w:uiPriority="52"/>
+    <w:lsdException w:name="Grid Table 1 Light Accent 5" w:uiPriority="46"/>
+    <w:lsdException w:name="Grid Table 2 Accent 5" w:uiPriority="47"/>
+    <w:lsdException w:name="Grid Table 3 Accent 5" w:uiPriority="48"/>
+    <w:lsdException w:name="Grid Table 4 Accent 5" w:uiPriority="49"/>
+    <w:lsdException w:name="Grid Table 5 Dark Accent 5" w:uiPriority="50"/>
+    <w:lsdException w:name="Grid Table 6 Colorful Accent 5" w:uiPriority="51"/>
+    <w:lsdException w:name="Grid Table 7 Colorful Accent 5" w:uiPriority="52"/>
+    <w:lsdException w:name="Grid Table 1 Light Accent 6" w:uiPriority="46"/>
+    <w:lsdException w:name="Grid Table 2 Accent 6" w:uiPriority="47"/>
+    <w:lsdException w:name="Grid Table 3 Accent 6" w:uiPriority="48"/>
+    <w:lsdException w:name="Grid Table 4 Accent 6" w:uiPriority="49"/>
+    <w:lsdException w:name="Grid Table 5 Dark Accent 6" w:uiPriority="50"/>
+    <w:lsdException w:name="Grid Table 6 Colorful Accent 6" w:uiPriority="51"/>
+    <w:lsdException w:name="Grid Table 7 Colorful Accent 6" w:uiPriority="52"/>
+    <w:lsdException w:name="List Table 1 Light" w:uiPriority="46"/>
+    <w:lsdException w:name="List Table 2" w:uiPriority="47"/>
+    <w:lsdException w:name="List Table 3" w:uiPriority="48"/>
+    <w:lsdException w:name="List Table 4" w:uiPriority="49"/>
+    <w:lsdException w:name="List Table 5 Dark" w:uiPriority="50"/>
+    <w:lsdException w:name="List Table 6 Colorful" w:uiPriority="51"/>
+    <w:lsdException w:name="List Table 7 Colorful" w:uiPriority="52"/>
+    <w:lsdException w:name="List Table 1 Light Accent 1" w:uiPriority="46"/>
+    <w:lsdException w:name="List Table 2 Accent 1" w:uiPriority="47"/>
+    <w:lsdException w:name="List Table 3 Accent 1" w:uiPriority="48"/>
+    <w:lsdException w:name="List Table 4 Accent 1" w:uiPriority="49"/>
+    <w:lsdException w:name="List Table 5 Dark Accent 1" w:uiPriority="50"/>
+    <w:lsdException w:name="List Table 6 Colorful Accent 1" w:uiPriority="51"/>
+    <w:lsdException w:name="List Table 7 Colorful Accent 1" w:uiPriority="52"/>
+    <w:lsdException w:name="List Table 1 Light Accent 2" w:uiPriority="46"/>
+    <w:lsdException w:name="List Table 2 Accent 2" w:uiPriority="47"/>
+    <w:lsdException w:name="List Table 3 Accent 2" w:uiPriority="48"/>
+    <w:lsdException w:name="List Table 4 Accent 2" w:uiPriority="49"/>
+    <w:lsdException w:name="List Table 5 Dark Accent 2" w:uiPriority="50"/>
+    <w:lsdException w:name="List Table 6 Colorful Accent 2" w:uiPriority="51"/>
+    <w:lsdException w:name="List Table 7 Colorful Accent 2" w:uiPriority="52"/>
+    <w:lsdException w:name="List Table 1 Light Accent 3" w:uiPriority="46"/>
+    <w:lsdException w:name="List Table 2 Accent 3" w:uiPriority="47"/>
+    <w:lsdException w:name="List Table 3 Accent 3" w:uiPriority="48"/>
+    <w:lsdException w:name="List Table 4 Accent 3" w:uiPriority="49"/>
+    <w:lsdException w:name="List Table 5 Dark Accent 3" w:uiPriority="50"/>
+    <w:lsdException w:name="List Table 6 Colorful Accent 3" w:uiPriority="51"/>
+    <w:lsdException w:name="List Table 7 Colorful Accent 3" w:uiPriority="52"/>
+    <w:lsdException w:name="List Table 1 Light Accent 4" w:uiPriority="46"/>
+    <w:lsdException w:name="List Table 2 Accent 4" w:uiPriority="47"/>
+    <w:lsdException w:name="List Table 3 Accent 4" w:uiPriority="48"/>
+    <w:lsdException w:name="List Table 4 Accent 4" w:uiPriority="49"/>
+    <w:lsdException w:name="List Table 5 Dark Accent 4" w:uiPriority="50"/>
+    <w:lsdException w:name="List Table 6 Colorful Accent 4" w:uiPriority="51"/>
+    <w:lsdException w:name="List Table 7 Colorful Accent 4" w:uiPriority="52"/>
+    <w:lsdException w:name="List Table 1 Light Accent 5" w:uiPriority="46"/>
+    <w:lsdException w:name="List Table 2 Accent 5" w:uiPriority="47"/>
+    <w:lsdException w:name="List Table 3 Accent 5" w:uiPriority="48"/>
+    <w:lsdException w:name="List Table 4 Accent 5" w:uiPriority="49"/>
+    <w:lsdException w:name="List Table 5 Dark Accent 5" w:uiPriority="50"/>
+    <w:lsdException w:name="List Table 6 Colorful Accent 5" w:uiPriority="51"/>
+    <w:lsdException w:name="List Table 7 Colorful Accent 5" w:uiPriority="52"/>
+    <w:lsdException w:name="List Table 1 Light Accent 6" w:uiPriority="46"/>
+    <w:lsdException w:name="List Table 2 Accent 6" w:uiPriority="47"/>
+    <w:lsdException w:name="List Table 3 Accent 6" w:uiPriority="48"/>
+    <w:lsdException w:name="List Table 4 Accent 6" w:uiPriority="49"/>
+    <w:lsdException w:name="List Table 5 Dark Accent 6" w:uiPriority="50"/>
+    <w:lsdException w:name="List Table 6 Colorful Accent 6" w:uiPriority="51"/>
+    <w:lsdException w:name="List Table 7 Colorful Accent 6" w:uiPriority="52"/>
   </w:latentStyles>
   <w:style w:type="paragraph" w:default="1" w:styleId="Standard">
     <w:name w:val="Normal"/>
@@ -6177,7 +6248,7 @@
     <w:name w:val="heading 1"/>
     <w:basedOn w:val="Standard"/>
     <w:next w:val="Standard"/>
-    <w:link w:val="berschrift1Zeichen"/>
+    <w:link w:val="berschrift1Zchn"/>
     <w:uiPriority w:val="9"/>
     <w:qFormat/>
     <w:rsid w:val="00002364"/>
@@ -6195,7 +6266,7 @@
       <w:szCs w:val="32"/>
     </w:rPr>
   </w:style>
-  <w:style w:type="character" w:default="1" w:styleId="Absatzstandardschriftart">
+  <w:style w:type="character" w:default="1" w:styleId="Absatz-Standardschriftart">
     <w:name w:val="Default Paragraph Font"/>
     <w:uiPriority w:val="1"/>
     <w:semiHidden/>
@@ -6225,7 +6296,7 @@
   <w:style w:type="paragraph" w:styleId="Kopfzeile">
     <w:name w:val="header"/>
     <w:basedOn w:val="Standard"/>
-    <w:link w:val="KopfzeileZeichen"/>
+    <w:link w:val="KopfzeileZchn"/>
     <w:uiPriority w:val="99"/>
     <w:unhideWhenUsed/>
     <w:rsid w:val="003F644A"/>
@@ -6242,9 +6313,9 @@
       </w:tabs>
     </w:pPr>
   </w:style>
-  <w:style w:type="character" w:customStyle="1" w:styleId="KopfzeileZeichen">
-    <w:name w:val="Kopfzeile Zeichen"/>
-    <w:basedOn w:val="Absatzstandardschriftart"/>
+  <w:style w:type="character" w:customStyle="1" w:styleId="KopfzeileZchn">
+    <w:name w:val="Kopfzeile Zchn"/>
+    <w:basedOn w:val="Absatz-Standardschriftart"/>
     <w:link w:val="Kopfzeile"/>
     <w:uiPriority w:val="99"/>
     <w:rsid w:val="003F644A"/>
@@ -6257,7 +6328,7 @@
   <w:style w:type="paragraph" w:styleId="Fuzeile">
     <w:name w:val="footer"/>
     <w:basedOn w:val="Standard"/>
-    <w:link w:val="FuzeileZeichen"/>
+    <w:link w:val="FuzeileZchn"/>
     <w:uiPriority w:val="99"/>
     <w:unhideWhenUsed/>
     <w:rsid w:val="003F644A"/>
@@ -6271,9 +6342,9 @@
       </w:tabs>
     </w:pPr>
   </w:style>
-  <w:style w:type="character" w:customStyle="1" w:styleId="FuzeileZeichen">
-    <w:name w:val="Fußzeile Zeichen"/>
-    <w:basedOn w:val="Absatzstandardschriftart"/>
+  <w:style w:type="character" w:customStyle="1" w:styleId="FuzeileZchn">
+    <w:name w:val="Fußzeile Zchn"/>
+    <w:basedOn w:val="Absatz-Standardschriftart"/>
     <w:link w:val="Fuzeile"/>
     <w:uiPriority w:val="99"/>
     <w:rsid w:val="003F644A"/>
@@ -6286,7 +6357,7 @@
   <w:style w:type="paragraph" w:styleId="Sprechblasentext">
     <w:name w:val="Balloon Text"/>
     <w:basedOn w:val="Standard"/>
-    <w:link w:val="SprechblasentextZeichen"/>
+    <w:link w:val="SprechblasentextZchn"/>
     <w:uiPriority w:val="99"/>
     <w:semiHidden/>
     <w:unhideWhenUsed/>
@@ -6300,9 +6371,9 @@
       <w:szCs w:val="18"/>
     </w:rPr>
   </w:style>
-  <w:style w:type="character" w:customStyle="1" w:styleId="SprechblasentextZeichen">
-    <w:name w:val="Sprechblasentext Zeichen"/>
-    <w:basedOn w:val="Absatzstandardschriftart"/>
+  <w:style w:type="character" w:customStyle="1" w:styleId="SprechblasentextZchn">
+    <w:name w:val="Sprechblasentext Zchn"/>
+    <w:basedOn w:val="Absatz-Standardschriftart"/>
     <w:link w:val="Sprechblasentext"/>
     <w:uiPriority w:val="99"/>
     <w:semiHidden/>
@@ -6314,9 +6385,9 @@
       <w:lang w:val="de-CH" w:eastAsia="ar-SA"/>
     </w:rPr>
   </w:style>
-  <w:style w:type="character" w:customStyle="1" w:styleId="berschrift1Zeichen">
-    <w:name w:val="Überschrift 1 Zeichen"/>
-    <w:basedOn w:val="Absatzstandardschriftart"/>
+  <w:style w:type="character" w:customStyle="1" w:styleId="berschrift1Zchn">
+    <w:name w:val="Überschrift 1 Zchn"/>
+    <w:basedOn w:val="Absatz-Standardschriftart"/>
     <w:link w:val="berschrift1"/>
     <w:uiPriority w:val="9"/>
     <w:rsid w:val="00002364"/>
@@ -6380,7 +6451,7 @@
     <w:name w:val="Title"/>
     <w:basedOn w:val="Standard"/>
     <w:next w:val="Standard"/>
-    <w:link w:val="TitelZeichen"/>
+    <w:link w:val="TitelZchn"/>
     <w:uiPriority w:val="10"/>
     <w:qFormat/>
     <w:rsid w:val="00D878CB"/>
@@ -6394,9 +6465,9 @@
       <w:szCs w:val="36"/>
     </w:rPr>
   </w:style>
-  <w:style w:type="character" w:customStyle="1" w:styleId="TitelZeichen">
-    <w:name w:val="Titel Zeichen"/>
-    <w:basedOn w:val="Absatzstandardschriftart"/>
+  <w:style w:type="character" w:customStyle="1" w:styleId="TitelZchn">
+    <w:name w:val="Titel Zchn"/>
+    <w:basedOn w:val="Absatz-Standardschriftart"/>
     <w:link w:val="Titel"/>
     <w:uiPriority w:val="10"/>
     <w:rsid w:val="00D878CB"/>
@@ -6411,7 +6482,7 @@
     <w:name w:val="Subtitle"/>
     <w:basedOn w:val="Standard"/>
     <w:next w:val="Standard"/>
-    <w:link w:val="UntertitelZeichen"/>
+    <w:link w:val="UntertitelZchn"/>
     <w:uiPriority w:val="11"/>
     <w:qFormat/>
     <w:rsid w:val="00D878CB"/>
@@ -6426,595 +6497,9 @@
       <w:szCs w:val="22"/>
     </w:rPr>
   </w:style>
-  <w:style w:type="character" w:customStyle="1" w:styleId="UntertitelZeichen">
-    <w:name w:val="Untertitel Zeichen"/>
-    <w:basedOn w:val="Absatzstandardschriftart"/>
-    <w:link w:val="Untertitel"/>
-    <w:uiPriority w:val="11"/>
-    <w:rsid w:val="00D878CB"/>
-    <w:rPr>
-      <w:rFonts w:ascii="Myriad Pro" w:eastAsiaTheme="majorEastAsia" w:hAnsi="Myriad Pro" w:cstheme="majorBidi"/>
-      <w:sz w:val="22"/>
-      <w:szCs w:val="22"/>
-      <w:lang w:val="de-CH" w:eastAsia="ar-SA"/>
-    </w:rPr>
-  </w:style>
-  <w:style w:type="paragraph" w:styleId="Verzeichnis1">
-    <w:name w:val="toc 1"/>
-    <w:basedOn w:val="Standard"/>
-    <w:next w:val="Standard"/>
-    <w:autoRedefine/>
-    <w:uiPriority w:val="39"/>
-    <w:unhideWhenUsed/>
-    <w:rsid w:val="00587CF1"/>
-    <w:pPr>
-      <w:pBdr>
-        <w:top w:val="single" w:sz="2" w:space="1" w:color="auto"/>
-        <w:left w:val="single" w:sz="2" w:space="4" w:color="auto"/>
-        <w:bottom w:val="single" w:sz="2" w:space="1" w:color="auto"/>
-        <w:right w:val="single" w:sz="2" w:space="4" w:color="auto"/>
-      </w:pBdr>
-      <w:spacing w:before="240" w:after="120"/>
-    </w:pPr>
-    <w:rPr>
-      <w:szCs w:val="22"/>
-    </w:rPr>
-  </w:style>
-  <w:style w:type="paragraph" w:styleId="Verzeichnis2">
-    <w:name w:val="toc 2"/>
-    <w:basedOn w:val="Standard"/>
-    <w:next w:val="Standard"/>
-    <w:autoRedefine/>
-    <w:uiPriority w:val="39"/>
-    <w:unhideWhenUsed/>
-    <w:rsid w:val="00DE6927"/>
-    <w:pPr>
-      <w:ind w:left="220"/>
-    </w:pPr>
-  </w:style>
-  <w:style w:type="paragraph" w:styleId="Verzeichnis3">
-    <w:name w:val="toc 3"/>
-    <w:basedOn w:val="Standard"/>
-    <w:next w:val="Standard"/>
-    <w:autoRedefine/>
-    <w:uiPriority w:val="39"/>
-    <w:unhideWhenUsed/>
-    <w:rsid w:val="00DE6927"/>
-    <w:pPr>
-      <w:ind w:left="440"/>
-    </w:pPr>
-  </w:style>
-  <w:style w:type="paragraph" w:styleId="Verzeichnis4">
-    <w:name w:val="toc 4"/>
-    <w:basedOn w:val="Standard"/>
-    <w:next w:val="Standard"/>
-    <w:autoRedefine/>
-    <w:uiPriority w:val="39"/>
-    <w:unhideWhenUsed/>
-    <w:rsid w:val="00DE6927"/>
-    <w:pPr>
-      <w:ind w:left="660"/>
-    </w:pPr>
-  </w:style>
-  <w:style w:type="paragraph" w:styleId="Verzeichnis5">
-    <w:name w:val="toc 5"/>
-    <w:basedOn w:val="Standard"/>
-    <w:next w:val="Standard"/>
-    <w:autoRedefine/>
-    <w:uiPriority w:val="39"/>
-    <w:unhideWhenUsed/>
-    <w:rsid w:val="00DE6927"/>
-    <w:pPr>
-      <w:ind w:left="880"/>
-    </w:pPr>
-  </w:style>
-  <w:style w:type="paragraph" w:styleId="Verzeichnis6">
-    <w:name w:val="toc 6"/>
-    <w:basedOn w:val="Standard"/>
-    <w:next w:val="Standard"/>
-    <w:autoRedefine/>
-    <w:uiPriority w:val="39"/>
-    <w:unhideWhenUsed/>
-    <w:rsid w:val="00DE6927"/>
-    <w:pPr>
-      <w:ind w:left="1100"/>
-    </w:pPr>
-  </w:style>
-  <w:style w:type="paragraph" w:styleId="Verzeichnis7">
-    <w:name w:val="toc 7"/>
-    <w:basedOn w:val="Standard"/>
-    <w:next w:val="Standard"/>
-    <w:autoRedefine/>
-    <w:uiPriority w:val="39"/>
-    <w:unhideWhenUsed/>
-    <w:rsid w:val="00DE6927"/>
-    <w:pPr>
-      <w:ind w:left="1320"/>
-    </w:pPr>
-  </w:style>
-  <w:style w:type="paragraph" w:styleId="Verzeichnis8">
-    <w:name w:val="toc 8"/>
-    <w:basedOn w:val="Standard"/>
-    <w:next w:val="Standard"/>
-    <w:autoRedefine/>
-    <w:uiPriority w:val="39"/>
-    <w:unhideWhenUsed/>
-    <w:rsid w:val="00DE6927"/>
-    <w:pPr>
-      <w:ind w:left="1540"/>
-    </w:pPr>
-  </w:style>
-  <w:style w:type="paragraph" w:styleId="Verzeichnis9">
-    <w:name w:val="toc 9"/>
-    <w:basedOn w:val="Standard"/>
-    <w:next w:val="Standard"/>
-    <w:autoRedefine/>
-    <w:uiPriority w:val="39"/>
-    <w:unhideWhenUsed/>
-    <w:rsid w:val="00DE6927"/>
-    <w:pPr>
-      <w:ind w:left="1760"/>
-    </w:pPr>
-  </w:style>
-  <w:style w:type="paragraph" w:styleId="Inhaltsverzeichnisberschrift">
-    <w:name w:val="TOC Heading"/>
-    <w:basedOn w:val="berschrift1"/>
-    <w:next w:val="Standard"/>
-    <w:uiPriority w:val="39"/>
-    <w:unhideWhenUsed/>
-    <w:qFormat/>
-    <w:rsid w:val="00801C30"/>
-    <w:pPr>
-      <w:numPr>
-        <w:numId w:val="0"/>
-      </w:numPr>
-      <w:spacing w:beforeAutospacing="0" w:line="276" w:lineRule="auto"/>
-      <w:outlineLvl w:val="9"/>
-    </w:pPr>
-    <w:rPr>
-      <w:rFonts w:asciiTheme="majorHAnsi" w:hAnsiTheme="majorHAnsi"/>
-      <w:b/>
-      <w:color w:val="365F91" w:themeColor="accent1" w:themeShade="BF"/>
-      <w:sz w:val="28"/>
-      <w:szCs w:val="28"/>
-      <w:lang w:val="de-DE" w:eastAsia="de-DE"/>
-    </w:rPr>
-  </w:style>
-  <w:style w:type="paragraph" w:styleId="Listenabsatz">
-    <w:name w:val="List Paragraph"/>
-    <w:basedOn w:val="Standard"/>
-    <w:uiPriority w:val="34"/>
-    <w:qFormat/>
-    <w:rsid w:val="008B4401"/>
-    <w:pPr>
-      <w:ind w:left="720"/>
-      <w:contextualSpacing/>
-    </w:pPr>
-  </w:style>
-</w:styles>
-</file>
-
-<file path=word/stylesWithEffects.xml><?xml version="1.0" encoding="utf-8"?>
-<w:styles xmlns:wpc="http://schemas.microsoft.com/office/word/2010/wordprocessingCanvas" xmlns:mo="http://schemas.microsoft.com/office/mac/office/2008/main" xmlns:mc="http://schemas.openxmlformats.org/markup-compatibility/2006" xmlns:mv="urn:schemas-microsoft-com:mac:vml" xmlns:o="urn:schemas-microsoft-com:office:office" xmlns:r="http://schemas.openxmlformats.org/officeDocument/2006/relationships" xmlns:m="http://schemas.openxmlformats.org/officeDocument/2006/math" xmlns:v="urn:schemas-microsoft-com:vml" xmlns:wp14="http://schemas.microsoft.com/office/word/2010/wordprocessingDrawing" xmlns:wp="http://schemas.openxmlformats.org/drawingml/2006/wordprocessingDrawing" xmlns:w10="urn:schemas-microsoft-com:office:word" xmlns:w="http://schemas.openxmlformats.org/wordprocessingml/2006/main" xmlns:w14="http://schemas.microsoft.com/office/word/2010/wordml" xmlns:wpg="http://schemas.microsoft.com/office/word/2010/wordprocessingGroup" xmlns:wpi="http://schemas.microsoft.com/office/word/2010/wordprocessingInk" xmlns:wne="http://schemas.microsoft.com/office/word/2006/wordml" xmlns:wps="http://schemas.microsoft.com/office/word/2010/wordprocessingShape" mc:Ignorable="w14 wp14">
-  <w:docDefaults>
-    <w:rPrDefault>
-      <w:rPr>
-        <w:rFonts w:asciiTheme="minorHAnsi" w:eastAsiaTheme="minorEastAsia" w:hAnsiTheme="minorHAnsi" w:cstheme="minorBidi"/>
-        <w:sz w:val="24"/>
-        <w:szCs w:val="24"/>
-        <w:lang w:val="de-DE" w:eastAsia="ja-JP" w:bidi="ar-SA"/>
-      </w:rPr>
-    </w:rPrDefault>
-    <w:pPrDefault/>
-  </w:docDefaults>
-  <w:latentStyles w:defLockedState="0" w:defUIPriority="99" w:defSemiHidden="1" w:defUnhideWhenUsed="1" w:defQFormat="0" w:count="276">
-    <w:lsdException w:name="Normal" w:semiHidden="0" w:uiPriority="0" w:unhideWhenUsed="0" w:qFormat="1"/>
-    <w:lsdException w:name="heading 1" w:semiHidden="0" w:uiPriority="9" w:unhideWhenUsed="0" w:qFormat="1"/>
-    <w:lsdException w:name="heading 2" w:uiPriority="9" w:qFormat="1"/>
-    <w:lsdException w:name="heading 3" w:uiPriority="9" w:qFormat="1"/>
-    <w:lsdException w:name="heading 4" w:uiPriority="9" w:qFormat="1"/>
-    <w:lsdException w:name="heading 5" w:uiPriority="9" w:qFormat="1"/>
-    <w:lsdException w:name="heading 6" w:uiPriority="9" w:qFormat="1"/>
-    <w:lsdException w:name="heading 7" w:uiPriority="9" w:qFormat="1"/>
-    <w:lsdException w:name="heading 8" w:uiPriority="9" w:qFormat="1"/>
-    <w:lsdException w:name="heading 9" w:uiPriority="9" w:qFormat="1"/>
-    <w:lsdException w:name="toc 1" w:uiPriority="39"/>
-    <w:lsdException w:name="toc 2" w:uiPriority="39"/>
-    <w:lsdException w:name="toc 3" w:uiPriority="39"/>
-    <w:lsdException w:name="toc 4" w:uiPriority="39"/>
-    <w:lsdException w:name="toc 5" w:uiPriority="39"/>
-    <w:lsdException w:name="toc 6" w:uiPriority="39"/>
-    <w:lsdException w:name="toc 7" w:uiPriority="39"/>
-    <w:lsdException w:name="toc 8" w:uiPriority="39"/>
-    <w:lsdException w:name="toc 9" w:uiPriority="39"/>
-    <w:lsdException w:name="caption" w:uiPriority="35" w:qFormat="1"/>
-    <w:lsdException w:name="Title" w:semiHidden="0" w:uiPriority="10" w:unhideWhenUsed="0" w:qFormat="1"/>
-    <w:lsdException w:name="Default Paragraph Font" w:uiPriority="1"/>
-    <w:lsdException w:name="Subtitle" w:semiHidden="0" w:uiPriority="11" w:unhideWhenUsed="0" w:qFormat="1"/>
-    <w:lsdException w:name="Strong" w:semiHidden="0" w:uiPriority="22" w:unhideWhenUsed="0" w:qFormat="1"/>
-    <w:lsdException w:name="Emphasis" w:semiHidden="0" w:uiPriority="20" w:unhideWhenUsed="0" w:qFormat="1"/>
-    <w:lsdException w:name="Table Grid" w:semiHidden="0" w:uiPriority="59" w:unhideWhenUsed="0"/>
-    <w:lsdException w:name="Placeholder Text" w:unhideWhenUsed="0"/>
-    <w:lsdException w:name="No Spacing" w:semiHidden="0" w:uiPriority="1" w:unhideWhenUsed="0" w:qFormat="1"/>
-    <w:lsdException w:name="Light Shading" w:semiHidden="0" w:uiPriority="60" w:unhideWhenUsed="0"/>
-    <w:lsdException w:name="Light List" w:semiHidden="0" w:uiPriority="61" w:unhideWhenUsed="0"/>
-    <w:lsdException w:name="Light Grid" w:semiHidden="0" w:uiPriority="62" w:unhideWhenUsed="0"/>
-    <w:lsdException w:name="Medium Shading 1" w:semiHidden="0" w:uiPriority="63" w:unhideWhenUsed="0"/>
-    <w:lsdException w:name="Medium Shading 2" w:semiHidden="0" w:uiPriority="64" w:unhideWhenUsed="0"/>
-    <w:lsdException w:name="Medium List 1" w:semiHidden="0" w:uiPriority="65" w:unhideWhenUsed="0"/>
-    <w:lsdException w:name="Medium List 2" w:semiHidden="0" w:uiPriority="66" w:unhideWhenUsed="0"/>
-    <w:lsdException w:name="Medium Grid 1" w:semiHidden="0" w:uiPriority="67" w:unhideWhenUsed="0"/>
-    <w:lsdException w:name="Medium Grid 2" w:semiHidden="0" w:uiPriority="68" w:unhideWhenUsed="0"/>
-    <w:lsdException w:name="Medium Grid 3" w:semiHidden="0" w:uiPriority="69" w:unhideWhenUsed="0"/>
-    <w:lsdException w:name="Dark List" w:semiHidden="0" w:uiPriority="70" w:unhideWhenUsed="0"/>
-    <w:lsdException w:name="Colorful Shading" w:semiHidden="0" w:uiPriority="71" w:unhideWhenUsed="0"/>
-    <w:lsdException w:name="Colorful List" w:semiHidden="0" w:uiPriority="72" w:unhideWhenUsed="0"/>
-    <w:lsdException w:name="Colorful Grid" w:semiHidden="0" w:uiPriority="73" w:unhideWhenUsed="0"/>
-    <w:lsdException w:name="Light Shading Accent 1" w:semiHidden="0" w:uiPriority="60" w:unhideWhenUsed="0"/>
-    <w:lsdException w:name="Light List Accent 1" w:semiHidden="0" w:uiPriority="61" w:unhideWhenUsed="0"/>
-    <w:lsdException w:name="Light Grid Accent 1" w:semiHidden="0" w:uiPriority="62" w:unhideWhenUsed="0"/>
-    <w:lsdException w:name="Medium Shading 1 Accent 1" w:semiHidden="0" w:uiPriority="63" w:unhideWhenUsed="0"/>
-    <w:lsdException w:name="Medium Shading 2 Accent 1" w:semiHidden="0" w:uiPriority="64" w:unhideWhenUsed="0"/>
-    <w:lsdException w:name="Medium List 1 Accent 1" w:semiHidden="0" w:uiPriority="65" w:unhideWhenUsed="0"/>
-    <w:lsdException w:name="Revision" w:unhideWhenUsed="0"/>
-    <w:lsdException w:name="List Paragraph" w:semiHidden="0" w:uiPriority="34" w:unhideWhenUsed="0" w:qFormat="1"/>
-    <w:lsdException w:name="Quote" w:semiHidden="0" w:uiPriority="29" w:unhideWhenUsed="0" w:qFormat="1"/>
-    <w:lsdException w:name="Intense Quote" w:semiHidden="0" w:uiPriority="30" w:unhideWhenUsed="0" w:qFormat="1"/>
-    <w:lsdException w:name="Medium List 2 Accent 1" w:semiHidden="0" w:uiPriority="66" w:unhideWhenUsed="0"/>
-    <w:lsdException w:name="Medium Grid 1 Accent 1" w:semiHidden="0" w:uiPriority="67" w:unhideWhenUsed="0"/>
-    <w:lsdException w:name="Medium Grid 2 Accent 1" w:semiHidden="0" w:uiPriority="68" w:unhideWhenUsed="0"/>
-    <w:lsdException w:name="Medium Grid 3 Accent 1" w:semiHidden="0" w:uiPriority="69" w:unhideWhenUsed="0"/>
-    <w:lsdException w:name="Dark List Accent 1" w:semiHidden="0" w:uiPriority="70" w:unhideWhenUsed="0"/>
-    <w:lsdException w:name="Colorful Shading Accent 1" w:semiHidden="0" w:uiPriority="71" w:unhideWhenUsed="0"/>
-    <w:lsdException w:name="Colorful List Accent 1" w:semiHidden="0" w:uiPriority="72" w:unhideWhenUsed="0"/>
-    <w:lsdException w:name="Colorful Grid Accent 1" w:semiHidden="0" w:uiPriority="73" w:unhideWhenUsed="0"/>
-    <w:lsdException w:name="Light Shading Accent 2" w:semiHidden="0" w:uiPriority="60" w:unhideWhenUsed="0"/>
-    <w:lsdException w:name="Light List Accent 2" w:semiHidden="0" w:uiPriority="61" w:unhideWhenUsed="0"/>
-    <w:lsdException w:name="Light Grid Accent 2" w:semiHidden="0" w:uiPriority="62" w:unhideWhenUsed="0"/>
-    <w:lsdException w:name="Medium Shading 1 Accent 2" w:semiHidden="0" w:uiPriority="63" w:unhideWhenUsed="0"/>
-    <w:lsdException w:name="Medium Shading 2 Accent 2" w:semiHidden="0" w:uiPriority="64" w:unhideWhenUsed="0"/>
-    <w:lsdException w:name="Medium List 1 Accent 2" w:semiHidden="0" w:uiPriority="65" w:unhideWhenUsed="0"/>
-    <w:lsdException w:name="Medium List 2 Accent 2" w:semiHidden="0" w:uiPriority="66" w:unhideWhenUsed="0"/>
-    <w:lsdException w:name="Medium Grid 1 Accent 2" w:semiHidden="0" w:uiPriority="67" w:unhideWhenUsed="0"/>
-    <w:lsdException w:name="Medium Grid 2 Accent 2" w:semiHidden="0" w:uiPriority="68" w:unhideWhenUsed="0"/>
-    <w:lsdException w:name="Medium Grid 3 Accent 2" w:semiHidden="0" w:uiPriority="69" w:unhideWhenUsed="0"/>
-    <w:lsdException w:name="Dark List Accent 2" w:semiHidden="0" w:uiPriority="70" w:unhideWhenUsed="0"/>
-    <w:lsdException w:name="Colorful Shading Accent 2" w:semiHidden="0" w:uiPriority="71" w:unhideWhenUsed="0"/>
-    <w:lsdException w:name="Colorful List Accent 2" w:semiHidden="0" w:uiPriority="72" w:unhideWhenUsed="0"/>
-    <w:lsdException w:name="Colorful Grid Accent 2" w:semiHidden="0" w:uiPriority="73" w:unhideWhenUsed="0"/>
-    <w:lsdException w:name="Light Shading Accent 3" w:semiHidden="0" w:uiPriority="60" w:unhideWhenUsed="0"/>
-    <w:lsdException w:name="Light List Accent 3" w:semiHidden="0" w:uiPriority="61" w:unhideWhenUsed="0"/>
-    <w:lsdException w:name="Light Grid Accent 3" w:semiHidden="0" w:uiPriority="62" w:unhideWhenUsed="0"/>
-    <w:lsdException w:name="Medium Shading 1 Accent 3" w:semiHidden="0" w:uiPriority="63" w:unhideWhenUsed="0"/>
-    <w:lsdException w:name="Medium Shading 2 Accent 3" w:semiHidden="0" w:uiPriority="64" w:unhideWhenUsed="0"/>
-    <w:lsdException w:name="Medium List 1 Accent 3" w:semiHidden="0" w:uiPriority="65" w:unhideWhenUsed="0"/>
-    <w:lsdException w:name="Medium List 2 Accent 3" w:semiHidden="0" w:uiPriority="66" w:unhideWhenUsed="0"/>
-    <w:lsdException w:name="Medium Grid 1 Accent 3" w:semiHidden="0" w:uiPriority="67" w:unhideWhenUsed="0"/>
-    <w:lsdException w:name="Medium Grid 2 Accent 3" w:semiHidden="0" w:uiPriority="68" w:unhideWhenUsed="0"/>
-    <w:lsdException w:name="Medium Grid 3 Accent 3" w:semiHidden="0" w:uiPriority="69" w:unhideWhenUsed="0"/>
-    <w:lsdException w:name="Dark List Accent 3" w:semiHidden="0" w:uiPriority="70" w:unhideWhenUsed="0"/>
-    <w:lsdException w:name="Colorful Shading Accent 3" w:semiHidden="0" w:uiPriority="71" w:unhideWhenUsed="0"/>
-    <w:lsdException w:name="Colorful List Accent 3" w:semiHidden="0" w:uiPriority="72" w:unhideWhenUsed="0"/>
-    <w:lsdException w:name="Colorful Grid Accent 3" w:semiHidden="0" w:uiPriority="73" w:unhideWhenUsed="0"/>
-    <w:lsdException w:name="Light Shading Accent 4" w:semiHidden="0" w:uiPriority="60" w:unhideWhenUsed="0"/>
-    <w:lsdException w:name="Light List Accent 4" w:semiHidden="0" w:uiPriority="61" w:unhideWhenUsed="0"/>
-    <w:lsdException w:name="Light Grid Accent 4" w:semiHidden="0" w:uiPriority="62" w:unhideWhenUsed="0"/>
-    <w:lsdException w:name="Medium Shading 1 Accent 4" w:semiHidden="0" w:uiPriority="63" w:unhideWhenUsed="0"/>
-    <w:lsdException w:name="Medium Shading 2 Accent 4" w:semiHidden="0" w:uiPriority="64" w:unhideWhenUsed="0"/>
-    <w:lsdException w:name="Medium List 1 Accent 4" w:semiHidden="0" w:uiPriority="65" w:unhideWhenUsed="0"/>
-    <w:lsdException w:name="Medium List 2 Accent 4" w:semiHidden="0" w:uiPriority="66" w:unhideWhenUsed="0"/>
-    <w:lsdException w:name="Medium Grid 1 Accent 4" w:semiHidden="0" w:uiPriority="67" w:unhideWhenUsed="0"/>
-    <w:lsdException w:name="Medium Grid 2 Accent 4" w:semiHidden="0" w:uiPriority="68" w:unhideWhenUsed="0"/>
-    <w:lsdException w:name="Medium Grid 3 Accent 4" w:semiHidden="0" w:uiPriority="69" w:unhideWhenUsed="0"/>
-    <w:lsdException w:name="Dark List Accent 4" w:semiHidden="0" w:uiPriority="70" w:unhideWhenUsed="0"/>
-    <w:lsdException w:name="Colorful Shading Accent 4" w:semiHidden="0" w:uiPriority="71" w:unhideWhenUsed="0"/>
-    <w:lsdException w:name="Colorful List Accent 4" w:semiHidden="0" w:uiPriority="72" w:unhideWhenUsed="0"/>
-    <w:lsdException w:name="Colorful Grid Accent 4" w:semiHidden="0" w:uiPriority="73" w:unhideWhenUsed="0"/>
-    <w:lsdException w:name="Light Shading Accent 5" w:semiHidden="0" w:uiPriority="60" w:unhideWhenUsed="0"/>
-    <w:lsdException w:name="Light List Accent 5" w:semiHidden="0" w:uiPriority="61" w:unhideWhenUsed="0"/>
-    <w:lsdException w:name="Light Grid Accent 5" w:semiHidden="0" w:uiPriority="62" w:unhideWhenUsed="0"/>
-    <w:lsdException w:name="Medium Shading 1 Accent 5" w:semiHidden="0" w:uiPriority="63" w:unhideWhenUsed="0"/>
-    <w:lsdException w:name="Medium Shading 2 Accent 5" w:semiHidden="0" w:uiPriority="64" w:unhideWhenUsed="0"/>
-    <w:lsdException w:name="Medium List 1 Accent 5" w:semiHidden="0" w:uiPriority="65" w:unhideWhenUsed="0"/>
-    <w:lsdException w:name="Medium List 2 Accent 5" w:semiHidden="0" w:uiPriority="66" w:unhideWhenUsed="0"/>
-    <w:lsdException w:name="Medium Grid 1 Accent 5" w:semiHidden="0" w:uiPriority="67" w:unhideWhenUsed="0"/>
-    <w:lsdException w:name="Medium Grid 2 Accent 5" w:semiHidden="0" w:uiPriority="68" w:unhideWhenUsed="0"/>
-    <w:lsdException w:name="Medium Grid 3 Accent 5" w:semiHidden="0" w:uiPriority="69" w:unhideWhenUsed="0"/>
-    <w:lsdException w:name="Dark List Accent 5" w:semiHidden="0" w:uiPriority="70" w:unhideWhenUsed="0"/>
-    <w:lsdException w:name="Colorful Shading Accent 5" w:semiHidden="0" w:uiPriority="71" w:unhideWhenUsed="0"/>
-    <w:lsdException w:name="Colorful List Accent 5" w:semiHidden="0" w:uiPriority="72" w:unhideWhenUsed="0"/>
-    <w:lsdException w:name="Colorful Grid Accent 5" w:semiHidden="0" w:uiPriority="73" w:unhideWhenUsed="0"/>
-    <w:lsdException w:name="Light Shading Accent 6" w:semiHidden="0" w:uiPriority="60" w:unhideWhenUsed="0"/>
-    <w:lsdException w:name="Light List Accent 6" w:semiHidden="0" w:uiPriority="61" w:unhideWhenUsed="0"/>
-    <w:lsdException w:name="Light Grid Accent 6" w:semiHidden="0" w:uiPriority="62" w:unhideWhenUsed="0"/>
-    <w:lsdException w:name="Medium Shading 1 Accent 6" w:semiHidden="0" w:uiPriority="63" w:unhideWhenUsed="0"/>
-    <w:lsdException w:name="Medium Shading 2 Accent 6" w:semiHidden="0" w:uiPriority="64" w:unhideWhenUsed="0"/>
-    <w:lsdException w:name="Medium List 1 Accent 6" w:semiHidden="0" w:uiPriority="65" w:unhideWhenUsed="0"/>
-    <w:lsdException w:name="Medium List 2 Accent 6" w:semiHidden="0" w:uiPriority="66" w:unhideWhenUsed="0"/>
-    <w:lsdException w:name="Medium Grid 1 Accent 6" w:semiHidden="0" w:uiPriority="67" w:unhideWhenUsed="0"/>
-    <w:lsdException w:name="Medium Grid 2 Accent 6" w:semiHidden="0" w:uiPriority="68" w:unhideWhenUsed="0"/>
-    <w:lsdException w:name="Medium Grid 3 Accent 6" w:semiHidden="0" w:uiPriority="69" w:unhideWhenUsed="0"/>
-    <w:lsdException w:name="Dark List Accent 6" w:semiHidden="0" w:uiPriority="70" w:unhideWhenUsed="0"/>
-    <w:lsdException w:name="Colorful Shading Accent 6" w:semiHidden="0" w:uiPriority="71" w:unhideWhenUsed="0"/>
-    <w:lsdException w:name="Colorful List Accent 6" w:semiHidden="0" w:uiPriority="72" w:unhideWhenUsed="0"/>
-    <w:lsdException w:name="Colorful Grid Accent 6" w:semiHidden="0" w:uiPriority="73" w:unhideWhenUsed="0"/>
-    <w:lsdException w:name="Subtle Emphasis" w:semiHidden="0" w:uiPriority="19" w:unhideWhenUsed="0" w:qFormat="1"/>
-    <w:lsdException w:name="Intense Emphasis" w:semiHidden="0" w:uiPriority="21" w:unhideWhenUsed="0" w:qFormat="1"/>
-    <w:lsdException w:name="Subtle Reference" w:semiHidden="0" w:uiPriority="31" w:unhideWhenUsed="0" w:qFormat="1"/>
-    <w:lsdException w:name="Intense Reference" w:semiHidden="0" w:uiPriority="32" w:unhideWhenUsed="0"/>
-    <w:lsdException w:name="Book Title" w:semiHidden="0" w:uiPriority="33" w:unhideWhenUsed="0"/>
-    <w:lsdException w:name="Bibliography" w:uiPriority="37"/>
-    <w:lsdException w:name="TOC Heading" w:uiPriority="39" w:qFormat="1"/>
-  </w:latentStyles>
-  <w:style w:type="paragraph" w:default="1" w:styleId="Standard">
-    <w:name w:val="Normal"/>
-    <w:qFormat/>
-    <w:rsid w:val="009D6730"/>
-    <w:pPr>
-      <w:spacing w:before="100" w:beforeAutospacing="1" w:after="100" w:afterAutospacing="1"/>
-    </w:pPr>
-    <w:rPr>
-      <w:rFonts w:ascii="Myriad Pro" w:eastAsia="Times New Roman" w:hAnsi="Myriad Pro" w:cs="Times New Roman"/>
-      <w:sz w:val="22"/>
-      <w:lang w:val="de-CH" w:eastAsia="ar-SA"/>
-    </w:rPr>
-  </w:style>
-  <w:style w:type="paragraph" w:styleId="berschrift1">
-    <w:name w:val="heading 1"/>
-    <w:basedOn w:val="Standard"/>
-    <w:next w:val="Standard"/>
-    <w:link w:val="berschrift1Zeichen"/>
-    <w:uiPriority w:val="9"/>
-    <w:qFormat/>
-    <w:rsid w:val="00002364"/>
-    <w:pPr>
-      <w:keepNext/>
-      <w:keepLines/>
-      <w:numPr>
-        <w:numId w:val="12"/>
-      </w:numPr>
-      <w:outlineLvl w:val="0"/>
-    </w:pPr>
-    <w:rPr>
-      <w:rFonts w:eastAsiaTheme="majorEastAsia" w:cstheme="majorBidi"/>
-      <w:bCs/>
-      <w:szCs w:val="32"/>
-    </w:rPr>
-  </w:style>
-  <w:style w:type="character" w:default="1" w:styleId="Absatzstandardschriftart">
-    <w:name w:val="Default Paragraph Font"/>
-    <w:uiPriority w:val="1"/>
-    <w:semiHidden/>
-    <w:unhideWhenUsed/>
-  </w:style>
-  <w:style w:type="table" w:default="1" w:styleId="NormaleTabelle">
-    <w:name w:val="Normal Table"/>
-    <w:uiPriority w:val="99"/>
-    <w:semiHidden/>
-    <w:unhideWhenUsed/>
-    <w:tblPr>
-      <w:tblInd w:w="0" w:type="dxa"/>
-      <w:tblCellMar>
-        <w:top w:w="0" w:type="dxa"/>
-        <w:left w:w="108" w:type="dxa"/>
-        <w:bottom w:w="0" w:type="dxa"/>
-        <w:right w:w="108" w:type="dxa"/>
-      </w:tblCellMar>
-    </w:tblPr>
-  </w:style>
-  <w:style w:type="numbering" w:default="1" w:styleId="KeineListe">
-    <w:name w:val="No List"/>
-    <w:uiPriority w:val="99"/>
-    <w:semiHidden/>
-    <w:unhideWhenUsed/>
-  </w:style>
-  <w:style w:type="paragraph" w:styleId="Kopfzeile">
-    <w:name w:val="header"/>
-    <w:basedOn w:val="Standard"/>
-    <w:link w:val="KopfzeileZeichen"/>
-    <w:uiPriority w:val="99"/>
-    <w:unhideWhenUsed/>
-    <w:rsid w:val="003F644A"/>
-    <w:pPr>
-      <w:pBdr>
-        <w:top w:val="single" w:sz="2" w:space="1" w:color="auto"/>
-        <w:left w:val="single" w:sz="2" w:space="4" w:color="auto"/>
-        <w:bottom w:val="single" w:sz="2" w:space="1" w:color="auto"/>
-        <w:right w:val="single" w:sz="2" w:space="4" w:color="auto"/>
-      </w:pBdr>
-      <w:tabs>
-        <w:tab w:val="center" w:pos="4536"/>
-        <w:tab w:val="right" w:pos="9072"/>
-      </w:tabs>
-    </w:pPr>
-  </w:style>
-  <w:style w:type="character" w:customStyle="1" w:styleId="KopfzeileZeichen">
-    <w:name w:val="Kopfzeile Zeichen"/>
-    <w:basedOn w:val="Absatzstandardschriftart"/>
-    <w:link w:val="Kopfzeile"/>
-    <w:uiPriority w:val="99"/>
-    <w:rsid w:val="003F644A"/>
-    <w:rPr>
-      <w:rFonts w:ascii="Myriad Pro" w:eastAsia="Times New Roman" w:hAnsi="Myriad Pro" w:cs="Times New Roman"/>
-      <w:sz w:val="22"/>
-      <w:lang w:val="de-CH" w:eastAsia="ar-SA"/>
-    </w:rPr>
-  </w:style>
-  <w:style w:type="paragraph" w:styleId="Fuzeile">
-    <w:name w:val="footer"/>
-    <w:basedOn w:val="Standard"/>
-    <w:link w:val="FuzeileZeichen"/>
-    <w:uiPriority w:val="99"/>
-    <w:unhideWhenUsed/>
-    <w:rsid w:val="003F644A"/>
-    <w:pPr>
-      <w:pBdr>
-        <w:top w:val="single" w:sz="2" w:space="1" w:color="auto"/>
-      </w:pBdr>
-      <w:tabs>
-        <w:tab w:val="center" w:pos="4536"/>
-        <w:tab w:val="right" w:pos="9072"/>
-      </w:tabs>
-    </w:pPr>
-  </w:style>
-  <w:style w:type="character" w:customStyle="1" w:styleId="FuzeileZeichen">
-    <w:name w:val="Fußzeile Zeichen"/>
-    <w:basedOn w:val="Absatzstandardschriftart"/>
-    <w:link w:val="Fuzeile"/>
-    <w:uiPriority w:val="99"/>
-    <w:rsid w:val="003F644A"/>
-    <w:rPr>
-      <w:rFonts w:ascii="Myriad Pro" w:eastAsia="Times New Roman" w:hAnsi="Myriad Pro" w:cs="Times New Roman"/>
-      <w:sz w:val="22"/>
-      <w:lang w:val="de-CH" w:eastAsia="ar-SA"/>
-    </w:rPr>
-  </w:style>
-  <w:style w:type="paragraph" w:styleId="Sprechblasentext">
-    <w:name w:val="Balloon Text"/>
-    <w:basedOn w:val="Standard"/>
-    <w:link w:val="SprechblasentextZeichen"/>
-    <w:uiPriority w:val="99"/>
-    <w:semiHidden/>
-    <w:unhideWhenUsed/>
-    <w:rsid w:val="00D56C90"/>
-    <w:pPr>
-      <w:spacing w:before="0"/>
-    </w:pPr>
-    <w:rPr>
-      <w:rFonts w:ascii="Lucida Grande" w:hAnsi="Lucida Grande" w:cs="Lucida Grande"/>
-      <w:sz w:val="18"/>
-      <w:szCs w:val="18"/>
-    </w:rPr>
-  </w:style>
-  <w:style w:type="character" w:customStyle="1" w:styleId="SprechblasentextZeichen">
-    <w:name w:val="Sprechblasentext Zeichen"/>
-    <w:basedOn w:val="Absatzstandardschriftart"/>
-    <w:link w:val="Sprechblasentext"/>
-    <w:uiPriority w:val="99"/>
-    <w:semiHidden/>
-    <w:rsid w:val="00D56C90"/>
-    <w:rPr>
-      <w:rFonts w:ascii="Lucida Grande" w:eastAsia="Times New Roman" w:hAnsi="Lucida Grande" w:cs="Lucida Grande"/>
-      <w:sz w:val="18"/>
-      <w:szCs w:val="18"/>
-      <w:lang w:val="de-CH" w:eastAsia="ar-SA"/>
-    </w:rPr>
-  </w:style>
-  <w:style w:type="character" w:customStyle="1" w:styleId="berschrift1Zeichen">
-    <w:name w:val="Überschrift 1 Zeichen"/>
-    <w:basedOn w:val="Absatzstandardschriftart"/>
-    <w:link w:val="berschrift1"/>
-    <w:uiPriority w:val="9"/>
-    <w:rsid w:val="00002364"/>
-    <w:rPr>
-      <w:rFonts w:ascii="Myriad Pro" w:eastAsiaTheme="majorEastAsia" w:hAnsi="Myriad Pro" w:cstheme="majorBidi"/>
-      <w:bCs/>
-      <w:sz w:val="22"/>
-      <w:szCs w:val="32"/>
-      <w:lang w:val="de-CH" w:eastAsia="ar-SA"/>
-    </w:rPr>
-  </w:style>
-  <w:style w:type="table" w:styleId="Tabellenraster">
-    <w:name w:val="Table Grid"/>
-    <w:basedOn w:val="NormaleTabelle"/>
-    <w:uiPriority w:val="59"/>
-    <w:rsid w:val="00E80958"/>
-    <w:tblPr>
-      <w:tblInd w:w="0" w:type="dxa"/>
-      <w:tblBorders>
-        <w:top w:val="single" w:sz="4" w:space="0" w:color="auto"/>
-        <w:left w:val="single" w:sz="4" w:space="0" w:color="auto"/>
-        <w:bottom w:val="single" w:sz="4" w:space="0" w:color="auto"/>
-        <w:right w:val="single" w:sz="4" w:space="0" w:color="auto"/>
-        <w:insideH w:val="single" w:sz="4" w:space="0" w:color="auto"/>
-        <w:insideV w:val="single" w:sz="4" w:space="0" w:color="auto"/>
-      </w:tblBorders>
-      <w:tblCellMar>
-        <w:top w:w="0" w:type="dxa"/>
-        <w:left w:w="108" w:type="dxa"/>
-        <w:bottom w:w="0" w:type="dxa"/>
-        <w:right w:w="108" w:type="dxa"/>
-      </w:tblCellMar>
-    </w:tblPr>
-  </w:style>
-  <w:style w:type="paragraph" w:customStyle="1" w:styleId="DokumentTitel">
-    <w:name w:val="Dokument Titel"/>
-    <w:basedOn w:val="Standard"/>
-    <w:qFormat/>
-    <w:rsid w:val="00A67D0D"/>
-    <w:pPr>
-      <w:tabs>
-        <w:tab w:val="left" w:pos="480"/>
-      </w:tabs>
-      <w:jc w:val="center"/>
-      <w:outlineLvl w:val="0"/>
-    </w:pPr>
-    <w:rPr>
-      <w:sz w:val="36"/>
-    </w:rPr>
-  </w:style>
-  <w:style w:type="paragraph" w:customStyle="1" w:styleId="DokumentUntertitel">
-    <w:name w:val="Dokument Untertitel"/>
-    <w:basedOn w:val="DokumentTitel"/>
-    <w:qFormat/>
-    <w:rsid w:val="00A67D0D"/>
-    <w:rPr>
-      <w:sz w:val="22"/>
-    </w:rPr>
-  </w:style>
-  <w:style w:type="paragraph" w:styleId="Titel">
-    <w:name w:val="Title"/>
-    <w:basedOn w:val="Standard"/>
-    <w:next w:val="Standard"/>
-    <w:link w:val="TitelZeichen"/>
-    <w:uiPriority w:val="10"/>
-    <w:qFormat/>
-    <w:rsid w:val="00D878CB"/>
-    <w:pPr>
-      <w:contextualSpacing/>
-      <w:jc w:val="center"/>
-    </w:pPr>
-    <w:rPr>
-      <w:rFonts w:eastAsiaTheme="majorEastAsia" w:cstheme="majorBidi"/>
-      <w:sz w:val="36"/>
-      <w:szCs w:val="36"/>
-    </w:rPr>
-  </w:style>
-  <w:style w:type="character" w:customStyle="1" w:styleId="TitelZeichen">
-    <w:name w:val="Titel Zeichen"/>
-    <w:basedOn w:val="Absatzstandardschriftart"/>
-    <w:link w:val="Titel"/>
-    <w:uiPriority w:val="10"/>
-    <w:rsid w:val="00D878CB"/>
-    <w:rPr>
-      <w:rFonts w:ascii="Myriad Pro" w:eastAsiaTheme="majorEastAsia" w:hAnsi="Myriad Pro" w:cstheme="majorBidi"/>
-      <w:sz w:val="36"/>
-      <w:szCs w:val="36"/>
-      <w:lang w:val="de-CH" w:eastAsia="ar-SA"/>
-    </w:rPr>
-  </w:style>
-  <w:style w:type="paragraph" w:styleId="Untertitel">
-    <w:name w:val="Subtitle"/>
-    <w:basedOn w:val="Standard"/>
-    <w:next w:val="Standard"/>
-    <w:link w:val="UntertitelZeichen"/>
-    <w:uiPriority w:val="11"/>
-    <w:qFormat/>
-    <w:rsid w:val="00D878CB"/>
-    <w:pPr>
-      <w:numPr>
-        <w:ilvl w:val="1"/>
-      </w:numPr>
-      <w:jc w:val="center"/>
-    </w:pPr>
-    <w:rPr>
-      <w:rFonts w:eastAsiaTheme="majorEastAsia" w:cstheme="majorBidi"/>
-      <w:szCs w:val="22"/>
-    </w:rPr>
-  </w:style>
-  <w:style w:type="character" w:customStyle="1" w:styleId="UntertitelZeichen">
-    <w:name w:val="Untertitel Zeichen"/>
-    <w:basedOn w:val="Absatzstandardschriftart"/>
+  <w:style w:type="character" w:customStyle="1" w:styleId="UntertitelZchn">
+    <w:name w:val="Untertitel Zchn"/>
+    <w:basedOn w:val="Absatz-Standardschriftart"/>
     <w:link w:val="Untertitel"/>
     <w:uiPriority w:val="11"/>
     <w:rsid w:val="00D878CB"/>
@@ -7505,7 +6990,7 @@
 </file>
 
 <file path=customXml/itemProps1.xml><?xml version="1.0" encoding="utf-8"?>
-<ds:datastoreItem xmlns:ds="http://schemas.openxmlformats.org/officeDocument/2006/customXml" ds:itemID="{EEBEBEB1-A0EE-1746-AE74-3B1B57520DFC}">
+<ds:datastoreItem xmlns:ds="http://schemas.openxmlformats.org/officeDocument/2006/customXml" ds:itemID="{456C55FF-3B21-DF41-B198-31EE108A8F17}">
   <ds:schemaRefs>
     <ds:schemaRef ds:uri="http://schemas.openxmlformats.org/officeDocument/2006/bibliography"/>
   </ds:schemaRefs>

</xml_diff>

<commit_message>
Document update (Remove Domino 7.x support)
</commit_message>
<xml_diff>
--- a/POP3Collect-Manual.docx
+++ b/POP3Collect-Manual.docx
@@ -902,7 +902,19 @@
         <w:rPr>
           <w:lang w:val="en-US"/>
         </w:rPr>
-        <w:t>The POP3 Collect add-in task for Lotus Domino reads messages from one or more POP3 servers and sends them to the Domino server or any other SMTP Server (Exchange, Postfix, Sendmail, etc). It is written entirely in Java to support all Domino versions (since 7.0) and processor architectures (32-bit, 64-bit and 128-bit) on all platforms.</w:t>
+        <w:t xml:space="preserve">The POP3 Collect add-in task for Lotus Domino reads messages from one or more POP3 servers and sends them to the Domino server or any other SMTP Server (Exchange, Postfix, Sendmail, etc). It is written entirely in Java to support all Domino versions (since </w:t>
+      </w:r>
+      <w:r>
+        <w:rPr>
+          <w:lang w:val="en-US"/>
+        </w:rPr>
+        <w:t>8</w:t>
+      </w:r>
+      <w:r>
+        <w:rPr>
+          <w:lang w:val="en-US"/>
+        </w:rPr>
+        <w:t>.0) and processor architectures (32-bit, 64-bit and 128-bit) on all platforms.</w:t>
       </w:r>
       <w:r>
         <w:rPr>
@@ -1104,8 +1116,6 @@
         </w:rPr>
         <w:t xml:space="preserve">permissions </w:t>
       </w:r>
-      <w:bookmarkStart w:id="5" w:name="_GoBack"/>
-      <w:bookmarkEnd w:id="5"/>
       <w:r>
         <w:rPr>
           <w:lang w:val="en-US"/>
@@ -1206,14 +1216,14 @@
           <w:lang w:val="en-US"/>
         </w:rPr>
       </w:pPr>
-      <w:bookmarkStart w:id="6" w:name="_Toc263068380"/>
+      <w:bookmarkStart w:id="5" w:name="_Toc263068380"/>
       <w:r>
         <w:rPr>
           <w:lang w:val="en-US"/>
         </w:rPr>
         <w:t>Updating from an older version</w:t>
       </w:r>
-      <w:bookmarkEnd w:id="6"/>
+      <w:bookmarkEnd w:id="5"/>
     </w:p>
     <w:p>
       <w:pPr>
@@ -1342,14 +1352,14 @@
           <w:lang w:val="en-US"/>
         </w:rPr>
       </w:pPr>
-      <w:bookmarkStart w:id="7" w:name="_Toc263068381"/>
+      <w:bookmarkStart w:id="6" w:name="_Toc263068381"/>
       <w:r>
         <w:rPr>
           <w:lang w:val="en-US"/>
         </w:rPr>
         <w:t>Known Problems</w:t>
       </w:r>
-      <w:bookmarkEnd w:id="7"/>
+      <w:bookmarkEnd w:id="6"/>
     </w:p>
     <w:p>
       <w:pPr>
@@ -1599,7 +1609,7 @@
           <w:lang w:val="en-US"/>
         </w:rPr>
       </w:pPr>
-      <w:bookmarkStart w:id="8" w:name="_Toc263068382"/>
+      <w:bookmarkStart w:id="7" w:name="_Toc263068382"/>
       <w:r>
         <w:rPr>
           <w:szCs w:val="22"/>
@@ -1607,7 +1617,7 @@
         </w:rPr>
         <w:t>Hints and Tips</w:t>
       </w:r>
-      <w:bookmarkEnd w:id="8"/>
+      <w:bookmarkEnd w:id="7"/>
     </w:p>
     <w:p>
       <w:pPr>
@@ -2043,14 +2053,14 @@
           <w:lang w:val="en-US"/>
         </w:rPr>
       </w:pPr>
-      <w:bookmarkStart w:id="9" w:name="_Toc263068383"/>
+      <w:bookmarkStart w:id="8" w:name="_Toc263068383"/>
       <w:r>
         <w:rPr>
           <w:lang w:val="en-US"/>
         </w:rPr>
         <w:t>Release History</w:t>
       </w:r>
-      <w:bookmarkEnd w:id="9"/>
+      <w:bookmarkEnd w:id="8"/>
     </w:p>
     <w:tbl>
       <w:tblPr>
@@ -2257,6 +2267,21 @@
               </w:rPr>
               <w:t>Change: Small documentation updates.</w:t>
             </w:r>
+          </w:p>
+          <w:p>
+            <w:pPr>
+              <w:rPr>
+                <w:lang w:val="en-US"/>
+              </w:rPr>
+            </w:pPr>
+            <w:r>
+              <w:rPr>
+                <w:lang w:val="en-US"/>
+              </w:rPr>
+              <w:t>Change: Support for Domino 7.x removed.</w:t>
+            </w:r>
+            <w:bookmarkStart w:id="9" w:name="_GoBack"/>
+            <w:bookmarkEnd w:id="9"/>
           </w:p>
         </w:tc>
       </w:tr>
@@ -6990,7 +7015,7 @@
 </file>
 
 <file path=customXml/itemProps1.xml><?xml version="1.0" encoding="utf-8"?>
-<ds:datastoreItem xmlns:ds="http://schemas.openxmlformats.org/officeDocument/2006/customXml" ds:itemID="{456C55FF-3B21-DF41-B198-31EE108A8F17}">
+<ds:datastoreItem xmlns:ds="http://schemas.openxmlformats.org/officeDocument/2006/customXml" ds:itemID="{C0A1FFFB-0CBC-4548-8016-D5A5C53EA4A0}">
   <ds:schemaRefs>
     <ds:schemaRef ds:uri="http://schemas.openxmlformats.org/officeDocument/2006/bibliography"/>
   </ds:schemaRefs>

</xml_diff>